<commit_message>
arreglo viajes repetidos en migracion
</commit_message>
<xml_diff>
--- a/Estrategia.docx
+++ b/Estrategia.docx
@@ -32,10 +32,7 @@
         </w:numPr>
       </w:pPr>
       <w:r>
-        <w:t>Utilizamos claves subrogadas para todas las tablas ya que nos ayudan a independizarnos del dominio. En el caso de que exista alguna modificación en el mismo, no se ve</w:t>
-      </w:r>
-      <w:r>
-        <w:t>rán afectadas una o más tablas.</w:t>
+        <w:t>Utilizamos claves subrogadas para todas las tablas ya que nos ayudan a independizarnos del dominio. En el caso de que exista alguna modificación en el mismo, no se verán afectadas una o más tablas.</w:t>
       </w:r>
     </w:p>
     <w:p>
@@ -47,10 +44,7 @@
         </w:numPr>
       </w:pPr>
       <w:r>
-        <w:t xml:space="preserve"> Elegimos como pk el telefono de los choferes y de los clientes de la tabla maestra para migrar</w:t>
-      </w:r>
-      <w:r>
-        <w:t>.</w:t>
+        <w:t xml:space="preserve"> Elegimos como pk el telefono de los choferes y de los clientes de la tabla maestra para migrar.</w:t>
       </w:r>
     </w:p>
     <w:p>
@@ -62,55 +56,13 @@
         </w:numPr>
       </w:pPr>
       <w:r>
-        <w:t>Elegimos como contraseña de los usuarios, el usuario (excepto para admin</w:t>
-      </w:r>
-      <w:r>
-        <w:t>), y elegimos como usuario</w:t>
-      </w:r>
-      <w:r>
-        <w:t xml:space="preserve">, el teléfono de los clientes y choferes, </w:t>
+        <w:t xml:space="preserve">Elegimos como contraseña de los usuarios, el usuario (excepto para admin), y elegimos como usuario, el teléfono de los clientes y choferes, </w:t>
       </w:r>
       <w:r>
         <w:t>ya que,</w:t>
       </w:r>
       <w:r>
-        <w:t xml:space="preserve"> como </w:t>
-      </w:r>
-      <w:r>
-        <w:t>restricción</w:t>
-      </w:r>
-      <w:r>
-        <w:t xml:space="preserve"> </w:t>
-      </w:r>
-      <w:r>
-        <w:t>d</w:t>
-      </w:r>
-      <w:r>
-        <w:t>el</w:t>
-      </w:r>
-      <w:r>
-        <w:t xml:space="preserve"> enunciado</w:t>
-      </w:r>
-      <w:r>
-        <w:t xml:space="preserve">, el teléfono debe ser único para cada usuario, y no se aceptan usuarios repetidos. Esto nos da una doble ventaja ya que al dar de alta un nuevo Cliente o un Chofer, </w:t>
-      </w:r>
-      <w:r>
-        <w:t>e</w:t>
-      </w:r>
-      <w:r>
-        <w:t xml:space="preserve">n caso de que el </w:t>
-      </w:r>
-      <w:r>
-        <w:t>teléfono</w:t>
-      </w:r>
-      <w:r>
-        <w:t xml:space="preserve"> </w:t>
-      </w:r>
-      <w:r>
-        <w:t>no exista, se crea el nuevo usuario y se lo asocia al rol donde se lo esté dando de alta, en cambio, si el usuario ya existe</w:t>
-      </w:r>
-      <w:r>
-        <w:t xml:space="preserve"> en el sistema, se verifica si es para el mismo rol, en caso de ser para el mismo rol, hay un error de usuario existente, en caso de no ser para el mismo rol, se crea un registro en la tabla USUARIO_POR_ROL en la que se le agrega el nuevo rol. </w:t>
+        <w:t xml:space="preserve"> como restricción del enunciado, el teléfono debe ser único para cada usuario, y no se aceptan usuarios repetidos. Esto nos da una doble ventaja ya que al dar de alta un nuevo Cliente o un Chofer, en caso de que el teléfono no exista, se crea el nuevo usuario y se lo asocia al rol donde se lo esté dando de alta, en cambio, si el usuario ya existe en el sistema, se verifica si es para el mismo rol, en caso de ser para el mismo rol, hay un error de usuario existente, en caso de no ser para el mismo rol, se crea un registro en la tabla USUARIO_POR_ROL en la que se le agrega el nuevo rol. </w:t>
       </w:r>
     </w:p>
     <w:p>
@@ -122,10 +74,7 @@
         </w:numPr>
       </w:pPr>
       <w:r>
-        <w:t>Elegimos la patente del auto como pk de la tabla maest</w:t>
-      </w:r>
-      <w:r>
-        <w:t xml:space="preserve">ra para migrar los </w:t>
+        <w:t xml:space="preserve">Elegimos la patente del auto como pk de la tabla maestra para migrar los </w:t>
       </w:r>
       <w:r>
         <w:t>automóviles</w:t>
@@ -205,8 +154,35 @@
       <w:r>
         <w:t xml:space="preserve">Casteamos los turnos de int a time ya que necesitamos tratarlo como tal para poder tener minutos en los mismos. </w:t>
       </w:r>
+    </w:p>
+    <w:p>
+      <w:pPr>
+        <w:pStyle w:val="Prrafodelista"/>
+        <w:numPr>
+          <w:ilvl w:val="0"/>
+          <w:numId w:val="2"/>
+        </w:numPr>
+      </w:pPr>
+      <w:r>
+        <w:t>Tomamos como pk de los viajes, el cliente y la fecha para migrar.</w:t>
+      </w:r>
+    </w:p>
+    <w:p>
+      <w:pPr>
+        <w:pStyle w:val="Prrafodelista"/>
+        <w:numPr>
+          <w:ilvl w:val="0"/>
+          <w:numId w:val="2"/>
+        </w:numPr>
+      </w:pPr>
+      <w:r>
+        <w:t>Como existen muchos viajes repetidos, lo que hicimos fue tomar el máximo valor de auto/chofer/turno/cantidad de km para cada uno. No pudimos definir un criterio lógico ya que no tenemos información acerca de los mismos y no sabemo</w:t>
+      </w:r>
       <w:bookmarkStart w:id="0" w:name="_GoBack"/>
       <w:bookmarkEnd w:id="0"/>
+      <w:r>
+        <w:t>s cuál es el verdadero.</w:t>
+      </w:r>
     </w:p>
     <w:p/>
     <w:p/>

</xml_diff>

<commit_message>
termino altas y busquedas
</commit_message>
<xml_diff>
--- a/Estrategia.docx
+++ b/Estrategia.docx
@@ -20,168 +20,216 @@
           <w:szCs w:val="36"/>
           <w:u w:val="single"/>
         </w:rPr>
-        <w:t>Estrategias</w:t>
-      </w:r>
-    </w:p>
-    <w:p>
-      <w:pPr>
-        <w:pStyle w:val="Prrafodelista"/>
-        <w:numPr>
-          <w:ilvl w:val="0"/>
-          <w:numId w:val="2"/>
-        </w:numPr>
-      </w:pPr>
-      <w:r>
-        <w:t>Utilizamos claves subrogadas para todas las tablas ya que nos ayudan a independizarnos del dominio. En el caso de que exista alguna modificación en el mismo, no se verán afectadas una o más tablas.</w:t>
-      </w:r>
-    </w:p>
-    <w:p>
-      <w:pPr>
-        <w:pStyle w:val="Prrafodelista"/>
-        <w:numPr>
-          <w:ilvl w:val="0"/>
-          <w:numId w:val="2"/>
-        </w:numPr>
-      </w:pPr>
-      <w:r>
-        <w:t xml:space="preserve"> Elegimos como pk el telefono de los choferes y de los clientes de la tabla maestra para migrar.</w:t>
-      </w:r>
-    </w:p>
-    <w:p>
-      <w:pPr>
-        <w:pStyle w:val="Prrafodelista"/>
-        <w:numPr>
-          <w:ilvl w:val="0"/>
-          <w:numId w:val="2"/>
-        </w:numPr>
-      </w:pPr>
-      <w:r>
-        <w:t xml:space="preserve">Elegimos como contraseña de los usuarios, el usuario (excepto para admin), y elegimos como usuario, el teléfono de los clientes y choferes, </w:t>
-      </w:r>
-      <w:r>
-        <w:t>ya que,</w:t>
-      </w:r>
-      <w:r>
-        <w:t xml:space="preserve"> como restricción del enunciado, el teléfono debe ser único para cada usuario, y no se aceptan usuarios repetidos. Esto nos da una doble ventaja ya que al dar de alta un nuevo Cliente o un Chofer, en caso de que el teléfono no exista, se crea el nuevo usuario y se lo asocia al rol donde se lo esté dando de alta, en cambio, si el usuario ya existe en el sistema, se verifica si es para el mismo rol, en caso de ser para el mismo rol, hay un error de usuario existente, en caso de no ser para el mismo rol, se crea un registro en la tabla USUARIO_POR_ROL en la que se le agrega el nuevo rol. </w:t>
-      </w:r>
-    </w:p>
-    <w:p>
-      <w:pPr>
-        <w:pStyle w:val="Prrafodelista"/>
-        <w:numPr>
-          <w:ilvl w:val="0"/>
-          <w:numId w:val="2"/>
-        </w:numPr>
-      </w:pPr>
-      <w:r>
-        <w:t xml:space="preserve">Elegimos la patente del auto como pk de la tabla maestra para migrar los </w:t>
-      </w:r>
-      <w:r>
-        <w:t>automóviles</w:t>
-      </w:r>
-      <w:r>
-        <w:t xml:space="preserve"> </w:t>
-      </w:r>
-    </w:p>
-    <w:p>
-      <w:pPr>
-        <w:pStyle w:val="Prrafodelista"/>
-        <w:numPr>
-          <w:ilvl w:val="0"/>
-          <w:numId w:val="2"/>
-        </w:numPr>
-      </w:pPr>
-      <w:r>
-        <w:t xml:space="preserve">Utilizamos la descripción del turno como pk de la tabla maestra para migrar los turnos. </w:t>
-      </w:r>
-    </w:p>
-    <w:p>
-      <w:pPr>
-        <w:pStyle w:val="Prrafodelista"/>
-        <w:numPr>
-          <w:ilvl w:val="0"/>
-          <w:numId w:val="2"/>
-        </w:numPr>
-      </w:pPr>
-      <w:r>
-        <w:t>Para validar que no se realicen facturas a clientes inhabilitados, pagos a choferes inhabilitados, y viajes con turnos/clientes/choferes/autos inhabilitados, utilizamos triggers en los inserts de las respectivas tablas. Estos triggers los creamos luego de haber realizado la migración ya que por default todos los usuarios que migramos al sistema están habilitados.</w:t>
-      </w:r>
-    </w:p>
-    <w:p>
-      <w:pPr>
-        <w:pStyle w:val="Prrafodelista"/>
-        <w:numPr>
-          <w:ilvl w:val="0"/>
-          <w:numId w:val="2"/>
-        </w:numPr>
-      </w:pPr>
-      <w:r>
-        <w:t xml:space="preserve">Utilizamos cursores para verificar que no haya solapamientos entre turnos. Estos cursores se encuentran en el store procedure Alta_Turno. </w:t>
-      </w:r>
-    </w:p>
-    <w:p>
-      <w:pPr>
-        <w:pStyle w:val="Prrafodelista"/>
-        <w:numPr>
-          <w:ilvl w:val="0"/>
-          <w:numId w:val="2"/>
-        </w:numPr>
-      </w:pPr>
-      <w:r>
-        <w:t>Dado que los viajes no tenían fecha de fin, realizamos un estimativo del mismo teniendo en cuenta la cantidad de kilómetros recorridos. Consideramos que un auto tarda 1 minuto por kilómetro.</w:t>
-      </w:r>
-    </w:p>
-    <w:p>
-      <w:pPr>
-        <w:pStyle w:val="Prrafodelista"/>
-        <w:numPr>
-          <w:ilvl w:val="0"/>
-          <w:numId w:val="2"/>
-        </w:numPr>
-      </w:pPr>
-      <w:r>
-        <w:t>Utilizamos la función UPPER para los nombres de los clientes y los choferes, para que queden consistentes con el apellido.</w:t>
-      </w:r>
-    </w:p>
-    <w:p>
-      <w:pPr>
-        <w:pStyle w:val="Prrafodelista"/>
-        <w:numPr>
-          <w:ilvl w:val="0"/>
-          <w:numId w:val="2"/>
-        </w:numPr>
-      </w:pPr>
-      <w:r>
-        <w:t xml:space="preserve">Casteamos los turnos de int a time ya que necesitamos tratarlo como tal para poder tener minutos en los mismos. </w:t>
-      </w:r>
-    </w:p>
-    <w:p>
-      <w:pPr>
-        <w:pStyle w:val="Prrafodelista"/>
-        <w:numPr>
-          <w:ilvl w:val="0"/>
-          <w:numId w:val="2"/>
-        </w:numPr>
-      </w:pPr>
-      <w:r>
-        <w:t>Tomamos como pk de los viajes, el cliente y la fecha para migrar.</w:t>
-      </w:r>
-    </w:p>
-    <w:p>
-      <w:pPr>
-        <w:pStyle w:val="Prrafodelista"/>
-        <w:numPr>
-          <w:ilvl w:val="0"/>
-          <w:numId w:val="2"/>
-        </w:numPr>
-      </w:pPr>
-      <w:r>
-        <w:t>Como existen muchos viajes repetidos, lo que hicimos fue tomar el máximo valor de auto/chofer/turno/cantidad de km para cada uno. No pudimos definir un criterio lógico ya que no tenemos información acerca de los mismos y no sabemo</w:t>
-      </w:r>
+        <w:t>Estrategia</w:t>
+      </w:r>
+    </w:p>
+    <w:p>
+      <w:pPr>
+        <w:rPr>
+          <w:rFonts w:ascii="Arial" w:hAnsi="Arial" w:cs="Arial"/>
+          <w:b/>
+          <w:sz w:val="36"/>
+          <w:szCs w:val="36"/>
+          <w:u w:val="single"/>
+        </w:rPr>
+      </w:pPr>
       <w:bookmarkStart w:id="0" w:name="_GoBack"/>
       <w:bookmarkEnd w:id="0"/>
-      <w:r>
-        <w:t>s cuál es el verdadero.</w:t>
+    </w:p>
+    <w:p>
+      <w:pPr>
+        <w:pStyle w:val="Prrafodelista"/>
+        <w:numPr>
+          <w:ilvl w:val="0"/>
+          <w:numId w:val="2"/>
+        </w:numPr>
+      </w:pPr>
+      <w:r>
+        <w:t>Utilizamos claves subrogadas para todas las tablas ya que nos ayudan a independizarnos del dominio. En el caso de que exista alguna modificación en el mismo, no se verán afectadas una o más tablas.</w:t>
+      </w:r>
+    </w:p>
+    <w:p>
+      <w:pPr>
+        <w:pStyle w:val="Prrafodelista"/>
+        <w:numPr>
+          <w:ilvl w:val="0"/>
+          <w:numId w:val="2"/>
+        </w:numPr>
+      </w:pPr>
+      <w:r>
+        <w:t xml:space="preserve"> Elegimos como pk el telefono de los choferes y de los clientes de la tabla maestra para migrar.</w:t>
+      </w:r>
+    </w:p>
+    <w:p>
+      <w:pPr>
+        <w:pStyle w:val="Prrafodelista"/>
+        <w:numPr>
+          <w:ilvl w:val="0"/>
+          <w:numId w:val="2"/>
+        </w:numPr>
+      </w:pPr>
+      <w:r>
+        <w:t xml:space="preserve">Elegimos como contraseña de los usuarios, el usuario (excepto para admin), y elegimos como usuario, el teléfono de los clientes y choferes, </w:t>
+      </w:r>
+      <w:r>
+        <w:t>ya que,</w:t>
+      </w:r>
+      <w:r>
+        <w:t xml:space="preserve"> como restricción del enunciado, el teléfono debe ser único para cada usuario, y no se aceptan usuarios repetidos. Esto nos da una doble ventaja ya que al dar de alta un nuevo Cliente o un Chofer, en caso de que el teléfono no exista, se crea el nuevo usuario y se lo asocia al rol donde se lo esté dando de alta, en cambio, si el usuario ya existe en el sistema, se verifica si es para el mismo rol, en caso de ser para el mismo rol, hay un error de usuario existente, en caso de no ser para el mismo rol, se crea un registro en la tabla USUARIO_POR_ROL en la que se le agrega el nuevo rol. </w:t>
+      </w:r>
+    </w:p>
+    <w:p>
+      <w:pPr>
+        <w:pStyle w:val="Prrafodelista"/>
+        <w:numPr>
+          <w:ilvl w:val="0"/>
+          <w:numId w:val="2"/>
+        </w:numPr>
+      </w:pPr>
+      <w:r>
+        <w:t xml:space="preserve">Elegimos la patente del auto como pk de la tabla maestra para migrar los </w:t>
+      </w:r>
+      <w:r>
+        <w:t>automóviles</w:t>
+      </w:r>
+      <w:r>
+        <w:t xml:space="preserve"> </w:t>
+      </w:r>
+    </w:p>
+    <w:p>
+      <w:pPr>
+        <w:pStyle w:val="Prrafodelista"/>
+        <w:numPr>
+          <w:ilvl w:val="0"/>
+          <w:numId w:val="2"/>
+        </w:numPr>
+      </w:pPr>
+      <w:r>
+        <w:t xml:space="preserve">Utilizamos la descripción del turno como pk de la tabla maestra para migrar los turnos. </w:t>
+      </w:r>
+    </w:p>
+    <w:p>
+      <w:pPr>
+        <w:pStyle w:val="Prrafodelista"/>
+        <w:numPr>
+          <w:ilvl w:val="0"/>
+          <w:numId w:val="2"/>
+        </w:numPr>
+      </w:pPr>
+      <w:r>
+        <w:t>Para validar que no se realicen facturas a clientes inhabilitados, pagos a choferes inhabilitados, y viajes con turnos/clientes/choferes/autos inhabilitados, utilizamos triggers en los inserts de las respectivas tablas. Estos triggers los creamos luego de haber realizado la migración ya que por default todos los usuarios que migramos al sistema están habilitados.</w:t>
+      </w:r>
+    </w:p>
+    <w:p>
+      <w:pPr>
+        <w:pStyle w:val="Prrafodelista"/>
+        <w:numPr>
+          <w:ilvl w:val="0"/>
+          <w:numId w:val="2"/>
+        </w:numPr>
+      </w:pPr>
+      <w:r>
+        <w:t xml:space="preserve">Utilizamos cursores para verificar que no haya solapamientos entre turnos. Estos cursores se encuentran en el store procedure Alta_Turno. </w:t>
+      </w:r>
+    </w:p>
+    <w:p>
+      <w:pPr>
+        <w:pStyle w:val="Prrafodelista"/>
+        <w:numPr>
+          <w:ilvl w:val="0"/>
+          <w:numId w:val="2"/>
+        </w:numPr>
+      </w:pPr>
+      <w:r>
+        <w:t>Dado que los viajes no tenían fecha de fin, realizamos un estimativo del mismo teniendo en cuenta la cantidad de kilómetros recorridos. Consideramos que un auto tarda 1 minuto por kilómetro.</w:t>
+      </w:r>
+    </w:p>
+    <w:p>
+      <w:pPr>
+        <w:pStyle w:val="Prrafodelista"/>
+        <w:numPr>
+          <w:ilvl w:val="0"/>
+          <w:numId w:val="2"/>
+        </w:numPr>
+      </w:pPr>
+      <w:r>
+        <w:t>Utilizamos la función UPPER para los nombres de los clientes y los choferes, para que queden consistentes con el apellido.</w:t>
+      </w:r>
+    </w:p>
+    <w:p>
+      <w:pPr>
+        <w:pStyle w:val="Prrafodelista"/>
+        <w:numPr>
+          <w:ilvl w:val="0"/>
+          <w:numId w:val="2"/>
+        </w:numPr>
+      </w:pPr>
+      <w:r>
+        <w:t xml:space="preserve">Casteamos los turnos de int a time ya que necesitamos tratarlo como tal para poder tener minutos en los mismos. </w:t>
+      </w:r>
+    </w:p>
+    <w:p>
+      <w:pPr>
+        <w:pStyle w:val="Prrafodelista"/>
+        <w:numPr>
+          <w:ilvl w:val="0"/>
+          <w:numId w:val="2"/>
+        </w:numPr>
+      </w:pPr>
+      <w:r>
+        <w:t>Tomamos como pk de los viajes, el cliente y la fecha para migrar.</w:t>
+      </w:r>
+    </w:p>
+    <w:p>
+      <w:pPr>
+        <w:pStyle w:val="Prrafodelista"/>
+        <w:numPr>
+          <w:ilvl w:val="0"/>
+          <w:numId w:val="2"/>
+        </w:numPr>
+      </w:pPr>
+      <w:r>
+        <w:t>Como existen muchos viajes repetidos, lo que hicimos fue tomar el máximo valor de auto/chofer/turno/cantidad de km para cada uno. No pudimos definir un criterio lógico ya que no tenemos información acerca de los mismos y no sabemos cuál es el verdadero.</w:t>
+      </w:r>
+    </w:p>
+    <w:p>
+      <w:pPr>
+        <w:pStyle w:val="Prrafodelista"/>
+        <w:numPr>
+          <w:ilvl w:val="0"/>
+          <w:numId w:val="2"/>
+        </w:numPr>
+      </w:pPr>
+      <w:r>
+        <w:t>Tomamos como turno activo el turno en el cual se realizó el ultimo viaje para ese chofer. Existen viajes realizados ene l mismo dia, para el mismo chofer, en diferentes horarios.</w:t>
+      </w:r>
+    </w:p>
+    <w:p>
+      <w:pPr>
+        <w:pStyle w:val="Prrafodelista"/>
+        <w:numPr>
+          <w:ilvl w:val="0"/>
+          <w:numId w:val="2"/>
+        </w:numPr>
+      </w:pPr>
+      <w:r>
+        <w:t>Los errores lógicos con los que venía la tabla maestra fueron migrados igualmente, y se limitan a partir de los nuevos datos que se vayan a ingresar al sistema. Por ejemplo, que un chofer tenga viajes ralizados en diferentes turnos de un mismo día, fechas de nacimiento invalidas ( gente nacida en 1902 por ej) etc</w:t>
+      </w:r>
+      <w:r>
+        <w:t>.</w:t>
+      </w:r>
+    </w:p>
+    <w:p>
+      <w:pPr>
+        <w:pStyle w:val="Prrafodelista"/>
+        <w:numPr>
+          <w:ilvl w:val="0"/>
+          <w:numId w:val="2"/>
+        </w:numPr>
+      </w:pPr>
+      <w:r>
+        <w:lastRenderedPageBreak/>
+        <w:t>No migramos los números de factura y renidicon que vienen en la tabla maestra ya que son discontinuos y no nos sirven como pk de nuestra nueva tabla. Para tener una tabla limpia, decidimos crear nuestra propia pk subrogada</w:t>
       </w:r>
     </w:p>
     <w:p/>

</xml_diff>

<commit_message>
Agregado de un par de puntos en Estrategia
</commit_message>
<xml_diff>
--- a/Estrategia.docx
+++ b/Estrategia.docx
@@ -1,11 +1,13 @@
 
 <file path=word/document.xml><?xml version="1.0" encoding="utf-8"?>
-<w:document xmlns:wpc="http://schemas.microsoft.com/office/word/2010/wordprocessingCanvas" xmlns:cx="http://schemas.microsoft.com/office/drawing/2014/chartex" xmlns:cx1="http://schemas.microsoft.com/office/drawing/2015/9/8/chartex" xmlns:cx2="http://schemas.microsoft.com/office/drawing/2015/10/21/chartex" xmlns:cx3="http://schemas.microsoft.com/office/drawing/2016/5/9/chartex" xmlns:cx4="http://schemas.microsoft.com/office/drawing/2016/5/10/chartex" xmlns:cx5="http://schemas.microsoft.com/office/drawing/2016/5/11/chartex" xmlns:cx6="http://schemas.microsoft.com/office/drawing/2016/5/12/chartex" xmlns:cx7="http://schemas.microsoft.com/office/drawing/2016/5/13/chartex" xmlns:cx8="http://schemas.microsoft.com/office/drawing/2016/5/14/chartex" xmlns:mc="http://schemas.openxmlformats.org/markup-compatibility/2006" xmlns:aink="http://schemas.microsoft.com/office/drawing/2016/ink" xmlns:o="urn:schemas-microsoft-com:office:office" xmlns:r="http://schemas.openxmlformats.org/officeDocument/2006/relationships" xmlns:m="http://schemas.openxmlformats.org/officeDocument/2006/math" xmlns:v="urn:schemas-microsoft-com:vml" xmlns:wp14="http://schemas.microsoft.com/office/word/2010/wordprocessingDrawing" xmlns:wp="http://schemas.openxmlformats.org/drawingml/2006/wordprocessingDrawing" xmlns:w10="urn:schemas-microsoft-com:office:word" xmlns:w="http://schemas.openxmlformats.org/wordprocessingml/2006/main" xmlns:w14="http://schemas.microsoft.com/office/word/2010/wordml" xmlns:w15="http://schemas.microsoft.com/office/word/2012/wordml" xmlns:w16se="http://schemas.microsoft.com/office/word/2015/wordml/symex" xmlns:wpg="http://schemas.microsoft.com/office/word/2010/wordprocessingGroup" xmlns:wpi="http://schemas.microsoft.com/office/word/2010/wordprocessingInk" xmlns:wne="http://schemas.microsoft.com/office/word/2006/wordml" xmlns:wps="http://schemas.microsoft.com/office/word/2010/wordprocessingShape" mc:Ignorable="w14 w15 w16se wp14">
+<w:document xmlns:o="urn:schemas-microsoft-com:office:office" xmlns:r="http://schemas.openxmlformats.org/officeDocument/2006/relationships" xmlns:v="urn:schemas-microsoft-com:vml" xmlns:w="http://schemas.openxmlformats.org/wordprocessingml/2006/main" xmlns:w10="urn:schemas-microsoft-com:office:word" xmlns:wp="http://schemas.openxmlformats.org/drawingml/2006/wordprocessingDrawing" xmlns:wps="http://schemas.microsoft.com/office/word/2010/wordprocessingShape" xmlns:wpg="http://schemas.microsoft.com/office/word/2010/wordprocessingGroup" xmlns:mc="http://schemas.openxmlformats.org/markup-compatibility/2006" xmlns:wp14="http://schemas.microsoft.com/office/word/2010/wordprocessingDrawing" xmlns:w14="http://schemas.microsoft.com/office/word/2010/wordml" mc:Ignorable="w14 wp14">
   <w:body>
     <w:p>
       <w:pPr>
+        <w:pStyle w:val="Normal"/>
         <w:rPr>
           <w:rFonts w:ascii="Arial" w:hAnsi="Arial" w:cs="Arial"/>
+          <w:b/>
           <w:b/>
           <w:sz w:val="36"/>
           <w:szCs w:val="36"/>
@@ -14,7 +16,7 @@
       </w:pPr>
       <w:r>
         <w:rPr>
-          <w:rFonts w:ascii="Arial" w:hAnsi="Arial" w:cs="Arial"/>
+          <w:rFonts w:cs="Arial" w:ascii="Arial" w:hAnsi="Arial"/>
           <w:b/>
           <w:sz w:val="36"/>
           <w:szCs w:val="36"/>
@@ -25,8 +27,10 @@
     </w:p>
     <w:p>
       <w:pPr>
+        <w:pStyle w:val="Normal"/>
         <w:rPr>
           <w:rFonts w:ascii="Arial" w:hAnsi="Arial" w:cs="Arial"/>
+          <w:b/>
           <w:b/>
           <w:sz w:val="36"/>
           <w:szCs w:val="36"/>
@@ -34,273 +38,307 @@
         </w:rPr>
       </w:pPr>
       <w:bookmarkStart w:id="0" w:name="_GoBack"/>
-      <w:bookmarkEnd w:id="0"/>
-    </w:p>
-    <w:p>
-      <w:pPr>
-        <w:pStyle w:val="Prrafodelista"/>
-        <w:numPr>
-          <w:ilvl w:val="0"/>
-          <w:numId w:val="2"/>
-        </w:numPr>
-      </w:pPr>
-      <w:r>
+      <w:bookmarkStart w:id="1" w:name="_GoBack"/>
+      <w:bookmarkEnd w:id="1"/>
+      <w:r>
+        <w:rPr>
+          <w:rFonts w:cs="Arial" w:ascii="Arial" w:hAnsi="Arial"/>
+          <w:b/>
+          <w:sz w:val="36"/>
+          <w:szCs w:val="36"/>
+          <w:u w:val="single"/>
+        </w:rPr>
+      </w:r>
+    </w:p>
+    <w:p>
+      <w:pPr>
+        <w:pStyle w:val="ListParagraph"/>
+        <w:numPr>
+          <w:ilvl w:val="0"/>
+          <w:numId w:val="1"/>
+        </w:numPr>
+        <w:rPr/>
+      </w:pPr>
+      <w:r>
+        <w:rPr/>
         <w:t>Utilizamos claves subrogadas para todas las tablas ya que nos ayudan a independizarnos del dominio. En el caso de que exista alguna modificación en el mismo, no se verán afectadas una o más tablas.</w:t>
       </w:r>
     </w:p>
     <w:p>
       <w:pPr>
-        <w:pStyle w:val="Prrafodelista"/>
-        <w:numPr>
-          <w:ilvl w:val="0"/>
-          <w:numId w:val="2"/>
-        </w:numPr>
-      </w:pPr>
-      <w:r>
-        <w:t xml:space="preserve"> Elegimos como pk el telefono de los choferes y de los clientes de la tabla maestra para migrar.</w:t>
-      </w:r>
-    </w:p>
-    <w:p>
-      <w:pPr>
-        <w:pStyle w:val="Prrafodelista"/>
-        <w:numPr>
-          <w:ilvl w:val="0"/>
-          <w:numId w:val="2"/>
-        </w:numPr>
-      </w:pPr>
-      <w:r>
-        <w:t xml:space="preserve">Elegimos como contraseña de los usuarios, el usuario (excepto para admin), y elegimos como usuario, el teléfono de los clientes y choferes, </w:t>
-      </w:r>
-      <w:r>
-        <w:t>ya que,</w:t>
-      </w:r>
-      <w:r>
-        <w:t xml:space="preserve"> como restricción del enunciado, el teléfono debe ser único para cada usuario, y no se aceptan usuarios repetidos. Esto nos da una doble ventaja ya que al dar de alta un nuevo Cliente o un Chofer, en caso de que el teléfono no exista, se crea el nuevo usuario y se lo asocia al rol donde se lo esté dando de alta, en cambio, si el usuario ya existe en el sistema, se verifica si es para el mismo rol, en caso de ser para el mismo rol, hay un error de usuario existente, en caso de no ser para el mismo rol, se crea un registro en la tabla USUARIO_POR_ROL en la que se le agrega el nuevo rol. </w:t>
-      </w:r>
-    </w:p>
-    <w:p>
-      <w:pPr>
-        <w:pStyle w:val="Prrafodelista"/>
-        <w:numPr>
-          <w:ilvl w:val="0"/>
-          <w:numId w:val="2"/>
-        </w:numPr>
-      </w:pPr>
-      <w:r>
-        <w:t xml:space="preserve">Elegimos la patente del auto como pk de la tabla maestra para migrar los </w:t>
-      </w:r>
-      <w:r>
-        <w:t>automóviles</w:t>
-      </w:r>
-      <w:r>
+        <w:pStyle w:val="ListParagraph"/>
+        <w:numPr>
+          <w:ilvl w:val="0"/>
+          <w:numId w:val="1"/>
+        </w:numPr>
+        <w:rPr/>
+      </w:pPr>
+      <w:r>
+        <w:rPr/>
         <w:t xml:space="preserve"> </w:t>
       </w:r>
-    </w:p>
-    <w:p>
-      <w:pPr>
-        <w:pStyle w:val="Prrafodelista"/>
-        <w:numPr>
-          <w:ilvl w:val="0"/>
-          <w:numId w:val="2"/>
-        </w:numPr>
-      </w:pPr>
-      <w:r>
+      <w:r>
+        <w:rPr/>
+        <w:t>Elegimos como pk el telefono de los choferes y de los clientes de la tabla maestra para migrar.</w:t>
+      </w:r>
+    </w:p>
+    <w:p>
+      <w:pPr>
+        <w:pStyle w:val="ListParagraph"/>
+        <w:numPr>
+          <w:ilvl w:val="0"/>
+          <w:numId w:val="1"/>
+        </w:numPr>
+        <w:rPr/>
+      </w:pPr>
+      <w:r>
+        <w:rPr/>
+        <w:t xml:space="preserve">Elegimos como contraseña de los usuarios, el usuario (excepto para admin), y elegimos como usuario, el teléfono de los clientes y choferes, ya que, como restricción del enunciado, el teléfono debe ser único para cada usuario, y no se aceptan usuarios repetidos. Esto nos da una doble ventaja ya que al dar de alta un nuevo Cliente o un Chofer, en caso de que el teléfono no exista, se crea el nuevo usuario y se lo asocia al rol donde se lo esté dando de alta, en cambio, si el usuario ya existe en el sistema, se verifica si es para el mismo rol, en caso de ser para el mismo rol, hay un error de usuario existente, en caso de no ser para el mismo rol, se crea un registro en la tabla USUARIO_POR_ROL en la que se le agrega el nuevo rol. </w:t>
+      </w:r>
+    </w:p>
+    <w:p>
+      <w:pPr>
+        <w:pStyle w:val="ListParagraph"/>
+        <w:numPr>
+          <w:ilvl w:val="0"/>
+          <w:numId w:val="1"/>
+        </w:numPr>
+        <w:rPr/>
+      </w:pPr>
+      <w:r>
+        <w:rPr/>
+        <w:t xml:space="preserve">Elegimos la patente del auto como pk de la tabla maestra para migrar los automóviles </w:t>
+      </w:r>
+    </w:p>
+    <w:p>
+      <w:pPr>
+        <w:pStyle w:val="ListParagraph"/>
+        <w:numPr>
+          <w:ilvl w:val="0"/>
+          <w:numId w:val="1"/>
+        </w:numPr>
+        <w:rPr/>
+      </w:pPr>
+      <w:r>
+        <w:rPr/>
         <w:t xml:space="preserve">Utilizamos la descripción del turno como pk de la tabla maestra para migrar los turnos. </w:t>
       </w:r>
     </w:p>
     <w:p>
       <w:pPr>
-        <w:pStyle w:val="Prrafodelista"/>
-        <w:numPr>
-          <w:ilvl w:val="0"/>
-          <w:numId w:val="2"/>
-        </w:numPr>
-      </w:pPr>
-      <w:r>
+        <w:pStyle w:val="ListParagraph"/>
+        <w:numPr>
+          <w:ilvl w:val="0"/>
+          <w:numId w:val="1"/>
+        </w:numPr>
+        <w:rPr/>
+      </w:pPr>
+      <w:r>
+        <w:rPr/>
         <w:t>Para validar que no se realicen facturas a clientes inhabilitados, pagos a choferes inhabilitados, y viajes con turnos/clientes/choferes/autos inhabilitados, utilizamos triggers en los inserts de las respectivas tablas. Estos triggers los creamos luego de haber realizado la migración ya que por default todos los usuarios que migramos al sistema están habilitados.</w:t>
       </w:r>
     </w:p>
     <w:p>
       <w:pPr>
-        <w:pStyle w:val="Prrafodelista"/>
-        <w:numPr>
-          <w:ilvl w:val="0"/>
-          <w:numId w:val="2"/>
-        </w:numPr>
-      </w:pPr>
-      <w:r>
+        <w:pStyle w:val="ListParagraph"/>
+        <w:numPr>
+          <w:ilvl w:val="0"/>
+          <w:numId w:val="1"/>
+        </w:numPr>
+        <w:rPr/>
+      </w:pPr>
+      <w:r>
+        <w:rPr/>
         <w:t xml:space="preserve">Utilizamos cursores para verificar que no haya solapamientos entre turnos. Estos cursores se encuentran en el store procedure Alta_Turno. </w:t>
       </w:r>
     </w:p>
     <w:p>
       <w:pPr>
-        <w:pStyle w:val="Prrafodelista"/>
-        <w:numPr>
-          <w:ilvl w:val="0"/>
-          <w:numId w:val="2"/>
-        </w:numPr>
-      </w:pPr>
-      <w:r>
+        <w:pStyle w:val="ListParagraph"/>
+        <w:numPr>
+          <w:ilvl w:val="0"/>
+          <w:numId w:val="1"/>
+        </w:numPr>
+        <w:rPr/>
+      </w:pPr>
+      <w:r>
+        <w:rPr/>
         <w:t>Dado que los viajes no tenían fecha de fin, realizamos un estimativo del mismo teniendo en cuenta la cantidad de kilómetros recorridos. Consideramos que un auto tarda 1 minuto por kilómetro.</w:t>
       </w:r>
     </w:p>
     <w:p>
       <w:pPr>
-        <w:pStyle w:val="Prrafodelista"/>
-        <w:numPr>
-          <w:ilvl w:val="0"/>
-          <w:numId w:val="2"/>
-        </w:numPr>
-      </w:pPr>
-      <w:r>
+        <w:pStyle w:val="ListParagraph"/>
+        <w:numPr>
+          <w:ilvl w:val="0"/>
+          <w:numId w:val="1"/>
+        </w:numPr>
+        <w:rPr/>
+      </w:pPr>
+      <w:r>
+        <w:rPr/>
         <w:t>Utilizamos la función UPPER para los nombres de los clientes y los choferes, para que queden consistentes con el apellido.</w:t>
       </w:r>
     </w:p>
     <w:p>
       <w:pPr>
-        <w:pStyle w:val="Prrafodelista"/>
-        <w:numPr>
-          <w:ilvl w:val="0"/>
-          <w:numId w:val="2"/>
-        </w:numPr>
-      </w:pPr>
-      <w:r>
+        <w:pStyle w:val="ListParagraph"/>
+        <w:numPr>
+          <w:ilvl w:val="0"/>
+          <w:numId w:val="1"/>
+        </w:numPr>
+        <w:rPr/>
+      </w:pPr>
+      <w:r>
+        <w:rPr/>
         <w:t xml:space="preserve">Casteamos los turnos de int a time ya que necesitamos tratarlo como tal para poder tener minutos en los mismos. </w:t>
       </w:r>
     </w:p>
     <w:p>
       <w:pPr>
-        <w:pStyle w:val="Prrafodelista"/>
-        <w:numPr>
-          <w:ilvl w:val="0"/>
-          <w:numId w:val="2"/>
-        </w:numPr>
-      </w:pPr>
-      <w:r>
+        <w:pStyle w:val="ListParagraph"/>
+        <w:numPr>
+          <w:ilvl w:val="0"/>
+          <w:numId w:val="1"/>
+        </w:numPr>
+        <w:rPr/>
+      </w:pPr>
+      <w:r>
+        <w:rPr/>
         <w:t>Tomamos como pk de los viajes, el cliente y la fecha para migrar.</w:t>
       </w:r>
     </w:p>
     <w:p>
       <w:pPr>
-        <w:pStyle w:val="Prrafodelista"/>
-        <w:numPr>
-          <w:ilvl w:val="0"/>
-          <w:numId w:val="2"/>
-        </w:numPr>
-      </w:pPr>
-      <w:r>
+        <w:pStyle w:val="ListParagraph"/>
+        <w:numPr>
+          <w:ilvl w:val="0"/>
+          <w:numId w:val="1"/>
+        </w:numPr>
+        <w:rPr/>
+      </w:pPr>
+      <w:r>
+        <w:rPr/>
         <w:t>Como existen muchos viajes repetidos, lo que hicimos fue tomar el máximo valor de auto/chofer/turno/cantidad de km para cada uno. No pudimos definir un criterio lógico ya que no tenemos información acerca de los mismos y no sabemos cuál es el verdadero.</w:t>
       </w:r>
     </w:p>
     <w:p>
       <w:pPr>
-        <w:pStyle w:val="Prrafodelista"/>
-        <w:numPr>
-          <w:ilvl w:val="0"/>
-          <w:numId w:val="2"/>
-        </w:numPr>
-      </w:pPr>
-      <w:r>
-        <w:t>Tomamos como turno activo el turno en el cual se realizó el ultimo viaje para ese chofer. Existen viajes realizados ene l mismo dia, para el mismo chofer, en diferentes horarios.</w:t>
-      </w:r>
-    </w:p>
-    <w:p>
-      <w:pPr>
-        <w:pStyle w:val="Prrafodelista"/>
-        <w:numPr>
-          <w:ilvl w:val="0"/>
-          <w:numId w:val="2"/>
-        </w:numPr>
-      </w:pPr>
-      <w:r>
-        <w:t>Los errores lógicos con los que venía la tabla maestra fueron migrados igualmente, y se limitan a partir de los nuevos datos que se vayan a ingresar al sistema. Por ejemplo, que un chofer tenga viajes ralizados en diferentes turnos de un mismo día, fechas de nacimiento invalidas ( gente nacida en 1902 por ej) etc</w:t>
-      </w:r>
-      <w:r>
-        <w:t>.</w:t>
-      </w:r>
-    </w:p>
-    <w:p>
-      <w:pPr>
-        <w:pStyle w:val="Prrafodelista"/>
-        <w:numPr>
-          <w:ilvl w:val="0"/>
-          <w:numId w:val="2"/>
-        </w:numPr>
-      </w:pPr>
-      <w:r>
-        <w:lastRenderedPageBreak/>
+        <w:pStyle w:val="ListParagraph"/>
+        <w:numPr>
+          <w:ilvl w:val="0"/>
+          <w:numId w:val="1"/>
+        </w:numPr>
+        <w:rPr/>
+      </w:pPr>
+      <w:r>
+        <w:rPr/>
+        <w:t>Tomamos como turno activo el turno en el cual se realizó el ultimo viaje para ese chofer. Existen viajes realizados en el mismo d</w:t>
+      </w:r>
+      <w:r>
+        <w:rPr/>
+        <w:t>í</w:t>
+      </w:r>
+      <w:r>
+        <w:rPr/>
+        <w:t>a, para el mismo chofer, en diferentes horarios.</w:t>
+      </w:r>
+    </w:p>
+    <w:p>
+      <w:pPr>
+        <w:pStyle w:val="ListParagraph"/>
+        <w:numPr>
+          <w:ilvl w:val="0"/>
+          <w:numId w:val="1"/>
+        </w:numPr>
+        <w:rPr/>
+      </w:pPr>
+      <w:r>
+        <w:rPr/>
+        <w:t>Los errores lógicos con los que venía la tabla maestra fueron migrados igualmente, y se limitan a partir de los nuevos datos que se vayan a ingresar al sistema. Por ejemplo, que un chofer tenga viajes ralizados en diferentes turnos de un mismo día, fechas de nacimiento invalidas ( gente nacida en 1902 por ej) etc.</w:t>
+      </w:r>
+    </w:p>
+    <w:p>
+      <w:pPr>
+        <w:pStyle w:val="ListParagraph"/>
+        <w:numPr>
+          <w:ilvl w:val="0"/>
+          <w:numId w:val="1"/>
+        </w:numPr>
+        <w:rPr/>
+      </w:pPr>
+      <w:r>
+        <w:rPr/>
         <w:t>No migramos los números de factura y renidicon que vienen en la tabla maestra ya que son discontinuos y no nos sirven como pk de nuestra nueva tabla. Para tener una tabla limpia, decidimos crear nuestra propia pk subrogada</w:t>
       </w:r>
     </w:p>
-    <w:p/>
-    <w:p/>
+    <w:p>
+      <w:pPr>
+        <w:pStyle w:val="ListParagraph"/>
+        <w:numPr>
+          <w:ilvl w:val="0"/>
+          <w:numId w:val="1"/>
+        </w:numPr>
+        <w:rPr/>
+      </w:pPr>
+      <w:r>
+        <w:rPr/>
+        <w:t>Para disminuir la cantidad de validaciones y puntos de falla, se decidió usar un ComboBox no editable en todas las pantallas de baja</w:t>
+      </w:r>
+    </w:p>
+    <w:p>
+      <w:pPr>
+        <w:pStyle w:val="ListParagraph"/>
+        <w:numPr>
+          <w:ilvl w:val="0"/>
+          <w:numId w:val="1"/>
+        </w:numPr>
+        <w:rPr/>
+      </w:pPr>
+      <w:r>
+        <w:rPr/>
+        <w:t>En la modificación de funcionalidades por rol, optamos por borrar todas ante cada cambio, y así evitar validar la presencia de ellas, una por una</w:t>
+      </w:r>
+    </w:p>
+    <w:p>
+      <w:pPr>
+        <w:pStyle w:val="Normal"/>
+        <w:rPr/>
+      </w:pPr>
+      <w:r>
+        <w:rPr/>
+      </w:r>
+    </w:p>
+    <w:p>
+      <w:pPr>
+        <w:pStyle w:val="Normal"/>
+        <w:widowControl/>
+        <w:bidi w:val="0"/>
+        <w:spacing w:lineRule="auto" w:line="259" w:before="0" w:after="160"/>
+        <w:jc w:val="left"/>
+        <w:rPr/>
+      </w:pPr>
+      <w:r>
+        <w:rPr/>
+      </w:r>
+    </w:p>
     <w:sectPr>
+      <w:type w:val="nextPage"/>
       <w:pgSz w:w="11906" w:h="16838"/>
-      <w:pgMar w:top="1417" w:right="1701" w:bottom="1417" w:left="1701" w:header="708" w:footer="708" w:gutter="0"/>
-      <w:cols w:space="708"/>
-      <w:docGrid w:linePitch="360"/>
+      <w:pgMar w:left="1701" w:right="1701" w:header="0" w:top="1417" w:footer="0" w:bottom="1417" w:gutter="0"/>
+      <w:pgNumType w:fmt="decimal"/>
+      <w:formProt w:val="false"/>
+      <w:textDirection w:val="lrTb"/>
+      <w:docGrid w:type="default" w:linePitch="360" w:charSpace="4294965247"/>
     </w:sectPr>
   </w:body>
 </w:document>
 </file>
 
-<file path=word/endnotes.xml><?xml version="1.0" encoding="utf-8"?>
-<w:endnotes xmlns:wpc="http://schemas.microsoft.com/office/word/2010/wordprocessingCanvas" xmlns:cx="http://schemas.microsoft.com/office/drawing/2014/chartex" xmlns:cx1="http://schemas.microsoft.com/office/drawing/2015/9/8/chartex" xmlns:cx2="http://schemas.microsoft.com/office/drawing/2015/10/21/chartex" xmlns:cx3="http://schemas.microsoft.com/office/drawing/2016/5/9/chartex" xmlns:cx4="http://schemas.microsoft.com/office/drawing/2016/5/10/chartex" xmlns:cx5="http://schemas.microsoft.com/office/drawing/2016/5/11/chartex" xmlns:cx6="http://schemas.microsoft.com/office/drawing/2016/5/12/chartex" xmlns:cx7="http://schemas.microsoft.com/office/drawing/2016/5/13/chartex" xmlns:cx8="http://schemas.microsoft.com/office/drawing/2016/5/14/chartex" xmlns:mc="http://schemas.openxmlformats.org/markup-compatibility/2006" xmlns:aink="http://schemas.microsoft.com/office/drawing/2016/ink" xmlns:o="urn:schemas-microsoft-com:office:office" xmlns:r="http://schemas.openxmlformats.org/officeDocument/2006/relationships" xmlns:m="http://schemas.openxmlformats.org/officeDocument/2006/math" xmlns:v="urn:schemas-microsoft-com:vml" xmlns:wp14="http://schemas.microsoft.com/office/word/2010/wordprocessingDrawing" xmlns:wp="http://schemas.openxmlformats.org/drawingml/2006/wordprocessingDrawing" xmlns:w10="urn:schemas-microsoft-com:office:word" xmlns:w="http://schemas.openxmlformats.org/wordprocessingml/2006/main" xmlns:w14="http://schemas.microsoft.com/office/word/2010/wordml" xmlns:w15="http://schemas.microsoft.com/office/word/2012/wordml" xmlns:w16se="http://schemas.microsoft.com/office/word/2015/wordml/symex" xmlns:wpg="http://schemas.microsoft.com/office/word/2010/wordprocessingGroup" xmlns:wpi="http://schemas.microsoft.com/office/word/2010/wordprocessingInk" xmlns:wne="http://schemas.microsoft.com/office/word/2006/wordml" xmlns:wps="http://schemas.microsoft.com/office/word/2010/wordprocessingShape" mc:Ignorable="w14 w15 w16se wp14">
-  <w:endnote w:type="separator" w:id="-1">
-    <w:p>
-      <w:pPr>
-        <w:spacing w:after="0" w:line="240" w:lineRule="auto"/>
-      </w:pPr>
-      <w:r>
-        <w:separator/>
-      </w:r>
-    </w:p>
-  </w:endnote>
-  <w:endnote w:type="continuationSeparator" w:id="0">
-    <w:p>
-      <w:pPr>
-        <w:spacing w:after="0" w:line="240" w:lineRule="auto"/>
-      </w:pPr>
-      <w:r>
-        <w:continuationSeparator/>
-      </w:r>
-    </w:p>
-  </w:endnote>
-</w:endnotes>
-</file>
-
-<file path=word/footnotes.xml><?xml version="1.0" encoding="utf-8"?>
-<w:footnotes xmlns:wpc="http://schemas.microsoft.com/office/word/2010/wordprocessingCanvas" xmlns:cx="http://schemas.microsoft.com/office/drawing/2014/chartex" xmlns:cx1="http://schemas.microsoft.com/office/drawing/2015/9/8/chartex" xmlns:cx2="http://schemas.microsoft.com/office/drawing/2015/10/21/chartex" xmlns:cx3="http://schemas.microsoft.com/office/drawing/2016/5/9/chartex" xmlns:cx4="http://schemas.microsoft.com/office/drawing/2016/5/10/chartex" xmlns:cx5="http://schemas.microsoft.com/office/drawing/2016/5/11/chartex" xmlns:cx6="http://schemas.microsoft.com/office/drawing/2016/5/12/chartex" xmlns:cx7="http://schemas.microsoft.com/office/drawing/2016/5/13/chartex" xmlns:cx8="http://schemas.microsoft.com/office/drawing/2016/5/14/chartex" xmlns:mc="http://schemas.openxmlformats.org/markup-compatibility/2006" xmlns:aink="http://schemas.microsoft.com/office/drawing/2016/ink" xmlns:o="urn:schemas-microsoft-com:office:office" xmlns:r="http://schemas.openxmlformats.org/officeDocument/2006/relationships" xmlns:m="http://schemas.openxmlformats.org/officeDocument/2006/math" xmlns:v="urn:schemas-microsoft-com:vml" xmlns:wp14="http://schemas.microsoft.com/office/word/2010/wordprocessingDrawing" xmlns:wp="http://schemas.openxmlformats.org/drawingml/2006/wordprocessingDrawing" xmlns:w10="urn:schemas-microsoft-com:office:word" xmlns:w="http://schemas.openxmlformats.org/wordprocessingml/2006/main" xmlns:w14="http://schemas.microsoft.com/office/word/2010/wordml" xmlns:w15="http://schemas.microsoft.com/office/word/2012/wordml" xmlns:w16se="http://schemas.microsoft.com/office/word/2015/wordml/symex" xmlns:wpg="http://schemas.microsoft.com/office/word/2010/wordprocessingGroup" xmlns:wpi="http://schemas.microsoft.com/office/word/2010/wordprocessingInk" xmlns:wne="http://schemas.microsoft.com/office/word/2006/wordml" xmlns:wps="http://schemas.microsoft.com/office/word/2010/wordprocessingShape" mc:Ignorable="w14 w15 w16se wp14">
-  <w:footnote w:type="separator" w:id="-1">
-    <w:p>
-      <w:pPr>
-        <w:spacing w:after="0" w:line="240" w:lineRule="auto"/>
-      </w:pPr>
-      <w:r>
-        <w:separator/>
-      </w:r>
-    </w:p>
-  </w:footnote>
-  <w:footnote w:type="continuationSeparator" w:id="0">
-    <w:p>
-      <w:pPr>
-        <w:spacing w:after="0" w:line="240" w:lineRule="auto"/>
-      </w:pPr>
-      <w:r>
-        <w:continuationSeparator/>
-      </w:r>
-    </w:p>
-  </w:footnote>
-</w:footnotes>
-</file>
-
 <file path=word/numbering.xml><?xml version="1.0" encoding="utf-8"?>
-<w:numbering xmlns:wpc="http://schemas.microsoft.com/office/word/2010/wordprocessingCanvas" xmlns:cx="http://schemas.microsoft.com/office/drawing/2014/chartex" xmlns:cx1="http://schemas.microsoft.com/office/drawing/2015/9/8/chartex" xmlns:cx2="http://schemas.microsoft.com/office/drawing/2015/10/21/chartex" xmlns:cx3="http://schemas.microsoft.com/office/drawing/2016/5/9/chartex" xmlns:cx4="http://schemas.microsoft.com/office/drawing/2016/5/10/chartex" xmlns:cx5="http://schemas.microsoft.com/office/drawing/2016/5/11/chartex" xmlns:cx6="http://schemas.microsoft.com/office/drawing/2016/5/12/chartex" xmlns:cx7="http://schemas.microsoft.com/office/drawing/2016/5/13/chartex" xmlns:cx8="http://schemas.microsoft.com/office/drawing/2016/5/14/chartex" xmlns:mc="http://schemas.openxmlformats.org/markup-compatibility/2006" xmlns:aink="http://schemas.microsoft.com/office/drawing/2016/ink" xmlns:o="urn:schemas-microsoft-com:office:office" xmlns:r="http://schemas.openxmlformats.org/officeDocument/2006/relationships" xmlns:m="http://schemas.openxmlformats.org/officeDocument/2006/math" xmlns:v="urn:schemas-microsoft-com:vml" xmlns:wp14="http://schemas.microsoft.com/office/word/2010/wordprocessingDrawing" xmlns:wp="http://schemas.openxmlformats.org/drawingml/2006/wordprocessingDrawing" xmlns:w10="urn:schemas-microsoft-com:office:word" xmlns:w="http://schemas.openxmlformats.org/wordprocessingml/2006/main" xmlns:w14="http://schemas.microsoft.com/office/word/2010/wordml" xmlns:w15="http://schemas.microsoft.com/office/word/2012/wordml" xmlns:w16se="http://schemas.microsoft.com/office/word/2015/wordml/symex" xmlns:wpg="http://schemas.microsoft.com/office/word/2010/wordprocessingGroup" xmlns:wpi="http://schemas.microsoft.com/office/word/2010/wordprocessingInk" xmlns:wne="http://schemas.microsoft.com/office/word/2006/wordml" xmlns:wps="http://schemas.microsoft.com/office/word/2010/wordprocessingShape" mc:Ignorable="w14 w15 w16se wp14">
-  <w:abstractNum w:abstractNumId="0" w15:restartNumberingAfterBreak="0">
-    <w:nsid w:val="20DF514C"/>
-    <w:multiLevelType w:val="hybridMultilevel"/>
-    <w:tmpl w:val="30105C7E"/>
-    <w:lvl w:ilvl="0" w:tplc="0C0A000F">
+<w:numbering xmlns:w="http://schemas.openxmlformats.org/wordprocessingml/2006/main" xmlns:o="urn:schemas-microsoft-com:office:office" xmlns:r="http://schemas.openxmlformats.org/officeDocument/2006/relationships" xmlns:v="urn:schemas-microsoft-com:vml">
+  <w:abstractNum w:abstractNumId="1">
+    <w:lvl w:ilvl="0">
       <w:start w:val="1"/>
       <w:numFmt w:val="decimal"/>
       <w:lvlText w:val="%1."/>
@@ -309,7 +347,7 @@
         <w:ind w:left="720" w:hanging="360"/>
       </w:pPr>
     </w:lvl>
-    <w:lvl w:ilvl="1" w:tplc="0C0A0019" w:tentative="1">
+    <w:lvl w:ilvl="1">
       <w:start w:val="1"/>
       <w:numFmt w:val="lowerLetter"/>
       <w:lvlText w:val="%2."/>
@@ -318,7 +356,7 @@
         <w:ind w:left="1440" w:hanging="360"/>
       </w:pPr>
     </w:lvl>
-    <w:lvl w:ilvl="2" w:tplc="0C0A001B" w:tentative="1">
+    <w:lvl w:ilvl="2">
       <w:start w:val="1"/>
       <w:numFmt w:val="lowerRoman"/>
       <w:lvlText w:val="%3."/>
@@ -327,7 +365,7 @@
         <w:ind w:left="2160" w:hanging="180"/>
       </w:pPr>
     </w:lvl>
-    <w:lvl w:ilvl="3" w:tplc="0C0A000F" w:tentative="1">
+    <w:lvl w:ilvl="3">
       <w:start w:val="1"/>
       <w:numFmt w:val="decimal"/>
       <w:lvlText w:val="%4."/>
@@ -336,7 +374,7 @@
         <w:ind w:left="2880" w:hanging="360"/>
       </w:pPr>
     </w:lvl>
-    <w:lvl w:ilvl="4" w:tplc="0C0A0019" w:tentative="1">
+    <w:lvl w:ilvl="4">
       <w:start w:val="1"/>
       <w:numFmt w:val="lowerLetter"/>
       <w:lvlText w:val="%5."/>
@@ -345,7 +383,7 @@
         <w:ind w:left="3600" w:hanging="360"/>
       </w:pPr>
     </w:lvl>
-    <w:lvl w:ilvl="5" w:tplc="0C0A001B" w:tentative="1">
+    <w:lvl w:ilvl="5">
       <w:start w:val="1"/>
       <w:numFmt w:val="lowerRoman"/>
       <w:lvlText w:val="%6."/>
@@ -354,7 +392,7 @@
         <w:ind w:left="4320" w:hanging="180"/>
       </w:pPr>
     </w:lvl>
-    <w:lvl w:ilvl="6" w:tplc="0C0A000F" w:tentative="1">
+    <w:lvl w:ilvl="6">
       <w:start w:val="1"/>
       <w:numFmt w:val="decimal"/>
       <w:lvlText w:val="%7."/>
@@ -363,7 +401,7 @@
         <w:ind w:left="5040" w:hanging="360"/>
       </w:pPr>
     </w:lvl>
-    <w:lvl w:ilvl="7" w:tplc="0C0A0019" w:tentative="1">
+    <w:lvl w:ilvl="7">
       <w:start w:val="1"/>
       <w:numFmt w:val="lowerLetter"/>
       <w:lvlText w:val="%8."/>
@@ -372,7 +410,7 @@
         <w:ind w:left="5760" w:hanging="360"/>
       </w:pPr>
     </w:lvl>
-    <w:lvl w:ilvl="8" w:tplc="0C0A001B" w:tentative="1">
+    <w:lvl w:ilvl="8">
       <w:start w:val="1"/>
       <w:numFmt w:val="lowerRoman"/>
       <w:lvlText w:val="%9."/>
@@ -382,132 +420,133 @@
       </w:pPr>
     </w:lvl>
   </w:abstractNum>
-  <w:abstractNum w:abstractNumId="1" w15:restartNumberingAfterBreak="0">
-    <w:nsid w:val="58BC6C47"/>
-    <w:multiLevelType w:val="hybridMultilevel"/>
-    <w:tmpl w:val="9072CD28"/>
-    <w:lvl w:ilvl="0" w:tplc="0C0A000F">
-      <w:start w:val="1"/>
-      <w:numFmt w:val="decimal"/>
-      <w:lvlText w:val="%1."/>
-      <w:lvlJc w:val="left"/>
-      <w:pPr>
-        <w:ind w:left="720" w:hanging="360"/>
-      </w:pPr>
-      <w:rPr>
-        <w:rFonts w:hint="default"/>
-      </w:rPr>
-    </w:lvl>
-    <w:lvl w:ilvl="1" w:tplc="0C0A0019" w:tentative="1">
-      <w:start w:val="1"/>
-      <w:numFmt w:val="lowerLetter"/>
-      <w:lvlText w:val="%2."/>
-      <w:lvlJc w:val="left"/>
-      <w:pPr>
-        <w:ind w:left="1440" w:hanging="360"/>
-      </w:pPr>
-    </w:lvl>
-    <w:lvl w:ilvl="2" w:tplc="0C0A001B" w:tentative="1">
-      <w:start w:val="1"/>
-      <w:numFmt w:val="lowerRoman"/>
-      <w:lvlText w:val="%3."/>
-      <w:lvlJc w:val="right"/>
-      <w:pPr>
-        <w:ind w:left="2160" w:hanging="180"/>
-      </w:pPr>
-    </w:lvl>
-    <w:lvl w:ilvl="3" w:tplc="0C0A000F" w:tentative="1">
-      <w:start w:val="1"/>
-      <w:numFmt w:val="decimal"/>
-      <w:lvlText w:val="%4."/>
-      <w:lvlJc w:val="left"/>
-      <w:pPr>
-        <w:ind w:left="2880" w:hanging="360"/>
-      </w:pPr>
-    </w:lvl>
-    <w:lvl w:ilvl="4" w:tplc="0C0A0019" w:tentative="1">
-      <w:start w:val="1"/>
-      <w:numFmt w:val="lowerLetter"/>
-      <w:lvlText w:val="%5."/>
-      <w:lvlJc w:val="left"/>
-      <w:pPr>
-        <w:ind w:left="3600" w:hanging="360"/>
-      </w:pPr>
-    </w:lvl>
-    <w:lvl w:ilvl="5" w:tplc="0C0A001B" w:tentative="1">
-      <w:start w:val="1"/>
-      <w:numFmt w:val="lowerRoman"/>
-      <w:lvlText w:val="%6."/>
-      <w:lvlJc w:val="right"/>
-      <w:pPr>
-        <w:ind w:left="4320" w:hanging="180"/>
-      </w:pPr>
-    </w:lvl>
-    <w:lvl w:ilvl="6" w:tplc="0C0A000F" w:tentative="1">
-      <w:start w:val="1"/>
-      <w:numFmt w:val="decimal"/>
-      <w:lvlText w:val="%7."/>
-      <w:lvlJc w:val="left"/>
-      <w:pPr>
-        <w:ind w:left="5040" w:hanging="360"/>
-      </w:pPr>
-    </w:lvl>
-    <w:lvl w:ilvl="7" w:tplc="0C0A0019" w:tentative="1">
-      <w:start w:val="1"/>
-      <w:numFmt w:val="lowerLetter"/>
-      <w:lvlText w:val="%8."/>
-      <w:lvlJc w:val="left"/>
-      <w:pPr>
-        <w:ind w:left="5760" w:hanging="360"/>
-      </w:pPr>
-    </w:lvl>
-    <w:lvl w:ilvl="8" w:tplc="0C0A001B" w:tentative="1">
-      <w:start w:val="1"/>
-      <w:numFmt w:val="lowerRoman"/>
-      <w:lvlText w:val="%9."/>
-      <w:lvlJc w:val="right"/>
-      <w:pPr>
-        <w:ind w:left="6480" w:hanging="180"/>
+  <w:abstractNum w:abstractNumId="2">
+    <w:lvl w:ilvl="0">
+      <w:start w:val="1"/>
+      <w:numFmt w:val="none"/>
+      <w:suff w:val="nothing"/>
+      <w:lvlText w:val=""/>
+      <w:lvlJc w:val="left"/>
+      <w:pPr>
+        <w:ind w:left="0" w:hanging="0"/>
+      </w:pPr>
+    </w:lvl>
+    <w:lvl w:ilvl="1">
+      <w:start w:val="1"/>
+      <w:numFmt w:val="none"/>
+      <w:suff w:val="nothing"/>
+      <w:lvlText w:val=""/>
+      <w:lvlJc w:val="left"/>
+      <w:pPr>
+        <w:ind w:left="0" w:hanging="0"/>
+      </w:pPr>
+    </w:lvl>
+    <w:lvl w:ilvl="2">
+      <w:start w:val="1"/>
+      <w:numFmt w:val="none"/>
+      <w:suff w:val="nothing"/>
+      <w:lvlText w:val=""/>
+      <w:lvlJc w:val="left"/>
+      <w:pPr>
+        <w:ind w:left="0" w:hanging="0"/>
+      </w:pPr>
+    </w:lvl>
+    <w:lvl w:ilvl="3">
+      <w:start w:val="1"/>
+      <w:numFmt w:val="none"/>
+      <w:suff w:val="nothing"/>
+      <w:lvlText w:val=""/>
+      <w:lvlJc w:val="left"/>
+      <w:pPr>
+        <w:ind w:left="0" w:hanging="0"/>
+      </w:pPr>
+    </w:lvl>
+    <w:lvl w:ilvl="4">
+      <w:start w:val="1"/>
+      <w:numFmt w:val="none"/>
+      <w:suff w:val="nothing"/>
+      <w:lvlText w:val=""/>
+      <w:lvlJc w:val="left"/>
+      <w:pPr>
+        <w:ind w:left="0" w:hanging="0"/>
+      </w:pPr>
+    </w:lvl>
+    <w:lvl w:ilvl="5">
+      <w:start w:val="1"/>
+      <w:numFmt w:val="none"/>
+      <w:suff w:val="nothing"/>
+      <w:lvlText w:val=""/>
+      <w:lvlJc w:val="left"/>
+      <w:pPr>
+        <w:ind w:left="0" w:hanging="0"/>
+      </w:pPr>
+    </w:lvl>
+    <w:lvl w:ilvl="6">
+      <w:start w:val="1"/>
+      <w:numFmt w:val="none"/>
+      <w:suff w:val="nothing"/>
+      <w:lvlText w:val=""/>
+      <w:lvlJc w:val="left"/>
+      <w:pPr>
+        <w:ind w:left="0" w:hanging="0"/>
+      </w:pPr>
+    </w:lvl>
+    <w:lvl w:ilvl="7">
+      <w:start w:val="1"/>
+      <w:numFmt w:val="none"/>
+      <w:suff w:val="nothing"/>
+      <w:lvlText w:val=""/>
+      <w:lvlJc w:val="left"/>
+      <w:pPr>
+        <w:ind w:left="0" w:hanging="0"/>
+      </w:pPr>
+    </w:lvl>
+    <w:lvl w:ilvl="8">
+      <w:start w:val="1"/>
+      <w:numFmt w:val="none"/>
+      <w:suff w:val="nothing"/>
+      <w:lvlText w:val=""/>
+      <w:lvlJc w:val="left"/>
+      <w:pPr>
+        <w:ind w:left="0" w:hanging="0"/>
       </w:pPr>
     </w:lvl>
   </w:abstractNum>
   <w:num w:numId="1">
-    <w:abstractNumId w:val="0"/>
+    <w:abstractNumId w:val="1"/>
   </w:num>
   <w:num w:numId="2">
-    <w:abstractNumId w:val="1"/>
+    <w:abstractNumId w:val="2"/>
   </w:num>
 </w:numbering>
 </file>
 
 <file path=word/styles.xml><?xml version="1.0" encoding="utf-8"?>
-<w:styles xmlns:mc="http://schemas.openxmlformats.org/markup-compatibility/2006" xmlns:r="http://schemas.openxmlformats.org/officeDocument/2006/relationships" xmlns:w="http://schemas.openxmlformats.org/wordprocessingml/2006/main" xmlns:w14="http://schemas.microsoft.com/office/word/2010/wordml" xmlns:w15="http://schemas.microsoft.com/office/word/2012/wordml" xmlns:w16se="http://schemas.microsoft.com/office/word/2015/wordml/symex" mc:Ignorable="w14 w15 w16se">
+<w:styles xmlns:w="http://schemas.openxmlformats.org/wordprocessingml/2006/main" xmlns:w14="http://schemas.microsoft.com/office/word/2010/wordml" xmlns:mc="http://schemas.openxmlformats.org/markup-compatibility/2006" mc:Ignorable="w14">
   <w:docDefaults>
     <w:rPrDefault>
       <w:rPr>
-        <w:rFonts w:asciiTheme="minorHAnsi" w:eastAsiaTheme="minorHAnsi" w:hAnsiTheme="minorHAnsi" w:cstheme="minorBidi"/>
+        <w:rFonts w:ascii="Calibri" w:hAnsi="Calibri" w:eastAsia="Calibri" w:cs="" w:asciiTheme="minorHAnsi" w:cstheme="minorBidi" w:eastAsiaTheme="minorHAnsi" w:hAnsiTheme="minorHAnsi"/>
         <w:sz w:val="22"/>
         <w:szCs w:val="22"/>
         <w:lang w:val="es-ES" w:eastAsia="en-US" w:bidi="ar-SA"/>
       </w:rPr>
     </w:rPrDefault>
     <w:pPrDefault>
-      <w:pPr>
-        <w:spacing w:after="160" w:line="259" w:lineRule="auto"/>
-      </w:pPr>
+      <w:pPr/>
     </w:pPrDefault>
   </w:docDefaults>
   <w:latentStyles w:defLockedState="0" w:defUIPriority="99" w:defSemiHidden="0" w:defUnhideWhenUsed="0" w:defQFormat="0" w:count="374">
     <w:lsdException w:name="Normal" w:uiPriority="0" w:qFormat="1"/>
     <w:lsdException w:name="heading 1" w:uiPriority="9" w:qFormat="1"/>
-    <w:lsdException w:name="heading 2" w:semiHidden="1" w:uiPriority="9" w:unhideWhenUsed="1" w:qFormat="1"/>
-    <w:lsdException w:name="heading 3" w:semiHidden="1" w:uiPriority="9" w:unhideWhenUsed="1" w:qFormat="1"/>
-    <w:lsdException w:name="heading 4" w:semiHidden="1" w:uiPriority="9" w:unhideWhenUsed="1" w:qFormat="1"/>
-    <w:lsdException w:name="heading 5" w:semiHidden="1" w:uiPriority="9" w:unhideWhenUsed="1" w:qFormat="1"/>
-    <w:lsdException w:name="heading 6" w:semiHidden="1" w:uiPriority="9" w:unhideWhenUsed="1" w:qFormat="1"/>
-    <w:lsdException w:name="heading 7" w:semiHidden="1" w:uiPriority="9" w:unhideWhenUsed="1" w:qFormat="1"/>
-    <w:lsdException w:name="heading 8" w:semiHidden="1" w:uiPriority="9" w:unhideWhenUsed="1" w:qFormat="1"/>
-    <w:lsdException w:name="heading 9" w:semiHidden="1" w:uiPriority="9" w:unhideWhenUsed="1" w:qFormat="1"/>
+    <w:lsdException w:name="heading 2" w:uiPriority="9" w:semiHidden="1" w:unhideWhenUsed="1" w:qFormat="1"/>
+    <w:lsdException w:name="heading 3" w:uiPriority="9" w:semiHidden="1" w:unhideWhenUsed="1" w:qFormat="1"/>
+    <w:lsdException w:name="heading 4" w:uiPriority="9" w:semiHidden="1" w:unhideWhenUsed="1" w:qFormat="1"/>
+    <w:lsdException w:name="heading 5" w:uiPriority="9" w:semiHidden="1" w:unhideWhenUsed="1" w:qFormat="1"/>
+    <w:lsdException w:name="heading 6" w:uiPriority="9" w:semiHidden="1" w:unhideWhenUsed="1" w:qFormat="1"/>
+    <w:lsdException w:name="heading 7" w:uiPriority="9" w:semiHidden="1" w:unhideWhenUsed="1" w:qFormat="1"/>
+    <w:lsdException w:name="heading 8" w:uiPriority="9" w:semiHidden="1" w:unhideWhenUsed="1" w:qFormat="1"/>
+    <w:lsdException w:name="heading 9" w:uiPriority="9" w:semiHidden="1" w:unhideWhenUsed="1" w:qFormat="1"/>
     <w:lsdException w:name="index 1" w:semiHidden="1" w:unhideWhenUsed="1"/>
     <w:lsdException w:name="index 2" w:semiHidden="1" w:unhideWhenUsed="1"/>
     <w:lsdException w:name="index 3" w:semiHidden="1" w:unhideWhenUsed="1"/>
@@ -517,22 +556,22 @@
     <w:lsdException w:name="index 7" w:semiHidden="1" w:unhideWhenUsed="1"/>
     <w:lsdException w:name="index 8" w:semiHidden="1" w:unhideWhenUsed="1"/>
     <w:lsdException w:name="index 9" w:semiHidden="1" w:unhideWhenUsed="1"/>
-    <w:lsdException w:name="toc 1" w:semiHidden="1" w:uiPriority="39" w:unhideWhenUsed="1"/>
-    <w:lsdException w:name="toc 2" w:semiHidden="1" w:uiPriority="39" w:unhideWhenUsed="1"/>
-    <w:lsdException w:name="toc 3" w:semiHidden="1" w:uiPriority="39" w:unhideWhenUsed="1"/>
-    <w:lsdException w:name="toc 4" w:semiHidden="1" w:uiPriority="39" w:unhideWhenUsed="1"/>
-    <w:lsdException w:name="toc 5" w:semiHidden="1" w:uiPriority="39" w:unhideWhenUsed="1"/>
-    <w:lsdException w:name="toc 6" w:semiHidden="1" w:uiPriority="39" w:unhideWhenUsed="1"/>
-    <w:lsdException w:name="toc 7" w:semiHidden="1" w:uiPriority="39" w:unhideWhenUsed="1"/>
-    <w:lsdException w:name="toc 8" w:semiHidden="1" w:uiPriority="39" w:unhideWhenUsed="1"/>
-    <w:lsdException w:name="toc 9" w:semiHidden="1" w:uiPriority="39" w:unhideWhenUsed="1"/>
+    <w:lsdException w:name="toc 1" w:uiPriority="39" w:semiHidden="1" w:unhideWhenUsed="1"/>
+    <w:lsdException w:name="toc 2" w:uiPriority="39" w:semiHidden="1" w:unhideWhenUsed="1"/>
+    <w:lsdException w:name="toc 3" w:uiPriority="39" w:semiHidden="1" w:unhideWhenUsed="1"/>
+    <w:lsdException w:name="toc 4" w:uiPriority="39" w:semiHidden="1" w:unhideWhenUsed="1"/>
+    <w:lsdException w:name="toc 5" w:uiPriority="39" w:semiHidden="1" w:unhideWhenUsed="1"/>
+    <w:lsdException w:name="toc 6" w:uiPriority="39" w:semiHidden="1" w:unhideWhenUsed="1"/>
+    <w:lsdException w:name="toc 7" w:uiPriority="39" w:semiHidden="1" w:unhideWhenUsed="1"/>
+    <w:lsdException w:name="toc 8" w:uiPriority="39" w:semiHidden="1" w:unhideWhenUsed="1"/>
+    <w:lsdException w:name="toc 9" w:uiPriority="39" w:semiHidden="1" w:unhideWhenUsed="1"/>
     <w:lsdException w:name="Normal Indent" w:semiHidden="1" w:unhideWhenUsed="1"/>
     <w:lsdException w:name="footnote text" w:semiHidden="1" w:unhideWhenUsed="1"/>
     <w:lsdException w:name="annotation text" w:semiHidden="1" w:unhideWhenUsed="1"/>
     <w:lsdException w:name="header" w:semiHidden="1" w:unhideWhenUsed="1"/>
     <w:lsdException w:name="footer" w:semiHidden="1" w:unhideWhenUsed="1"/>
     <w:lsdException w:name="index heading" w:semiHidden="1" w:unhideWhenUsed="1"/>
-    <w:lsdException w:name="caption" w:semiHidden="1" w:uiPriority="35" w:unhideWhenUsed="1" w:qFormat="1"/>
+    <w:lsdException w:name="caption" w:uiPriority="35" w:semiHidden="1" w:unhideWhenUsed="1" w:qFormat="1"/>
     <w:lsdException w:name="table of figures" w:semiHidden="1" w:unhideWhenUsed="1"/>
     <w:lsdException w:name="envelope address" w:semiHidden="1" w:unhideWhenUsed="1"/>
     <w:lsdException w:name="envelope return" w:semiHidden="1" w:unhideWhenUsed="1"/>
@@ -563,7 +602,7 @@
     <w:lsdException w:name="Title" w:uiPriority="10" w:qFormat="1"/>
     <w:lsdException w:name="Closing" w:semiHidden="1" w:unhideWhenUsed="1"/>
     <w:lsdException w:name="Signature" w:semiHidden="1" w:unhideWhenUsed="1"/>
-    <w:lsdException w:name="Default Paragraph Font" w:semiHidden="1" w:uiPriority="1" w:unhideWhenUsed="1"/>
+    <w:lsdException w:name="Default Paragraph Font" w:uiPriority="1" w:semiHidden="1" w:unhideWhenUsed="1"/>
     <w:lsdException w:name="Body Text" w:semiHidden="1" w:unhideWhenUsed="1"/>
     <w:lsdException w:name="Body Text Indent" w:semiHidden="1" w:unhideWhenUsed="1"/>
     <w:lsdException w:name="List Continue" w:semiHidden="1" w:unhideWhenUsed="1"/>
@@ -763,8 +802,8 @@
     <w:lsdException w:name="Subtle Reference" w:uiPriority="31" w:qFormat="1"/>
     <w:lsdException w:name="Intense Reference" w:uiPriority="32" w:qFormat="1"/>
     <w:lsdException w:name="Book Title" w:uiPriority="33" w:qFormat="1"/>
-    <w:lsdException w:name="Bibliography" w:semiHidden="1" w:uiPriority="37" w:unhideWhenUsed="1"/>
-    <w:lsdException w:name="TOC Heading" w:semiHidden="1" w:uiPriority="39" w:unhideWhenUsed="1" w:qFormat="1"/>
+    <w:lsdException w:name="Bibliography" w:uiPriority="37" w:semiHidden="1" w:unhideWhenUsed="1"/>
+    <w:lsdException w:name="TOC Heading" w:uiPriority="39" w:semiHidden="1" w:unhideWhenUsed="1" w:qFormat="1"/>
     <w:lsdException w:name="Plain Table 1" w:uiPriority="41"/>
     <w:lsdException w:name="Plain Table 2" w:uiPriority="42"/>
     <w:lsdException w:name="Plain Table 3" w:uiPriority="43"/>
@@ -873,15 +912,158 @@
     <w:lsdException w:name="Smart Hyperlink" w:semiHidden="1" w:unhideWhenUsed="1"/>
     <w:lsdException w:name="Hashtag" w:semiHidden="1" w:unhideWhenUsed="1"/>
   </w:latentStyles>
-  <w:style w:type="paragraph" w:default="1" w:styleId="Normal">
+  <w:style w:type="paragraph" w:styleId="Normal" w:default="1">
     <w:name w:val="Normal"/>
     <w:qFormat/>
+    <w:pPr>
+      <w:widowControl/>
+      <w:bidi w:val="0"/>
+      <w:spacing w:lineRule="auto" w:line="259" w:before="0" w:after="160"/>
+      <w:jc w:val="left"/>
+    </w:pPr>
+    <w:rPr>
+      <w:rFonts w:ascii="Calibri" w:hAnsi="Calibri" w:eastAsia="Calibri" w:cs="" w:asciiTheme="minorHAnsi" w:cstheme="minorBidi" w:eastAsiaTheme="minorHAnsi" w:hAnsiTheme="minorHAnsi"/>
+      <w:color w:val="auto"/>
+      <w:sz w:val="22"/>
+      <w:szCs w:val="22"/>
+      <w:lang w:val="es-ES" w:eastAsia="en-US" w:bidi="ar-SA"/>
+    </w:rPr>
   </w:style>
-  <w:style w:type="character" w:default="1" w:styleId="Fuentedeprrafopredeter">
+  <w:style w:type="character" w:styleId="DefaultParagraphFont" w:default="1">
     <w:name w:val="Default Paragraph Font"/>
     <w:uiPriority w:val="1"/>
     <w:semiHidden/>
     <w:unhideWhenUsed/>
+    <w:qFormat/>
+    <w:rPr/>
+  </w:style>
+  <w:style w:type="character" w:styleId="EncabezadoCar" w:customStyle="1">
+    <w:name w:val="Encabezado Car"/>
+    <w:basedOn w:val="DefaultParagraphFont"/>
+    <w:link w:val="Encabezado"/>
+    <w:uiPriority w:val="99"/>
+    <w:qFormat/>
+    <w:rsid w:val="00c21611"/>
+    <w:rPr/>
+  </w:style>
+  <w:style w:type="character" w:styleId="PiedepginaCar" w:customStyle="1">
+    <w:name w:val="Pie de página Car"/>
+    <w:basedOn w:val="DefaultParagraphFont"/>
+    <w:link w:val="Piedepgina"/>
+    <w:uiPriority w:val="99"/>
+    <w:qFormat/>
+    <w:rsid w:val="00c21611"/>
+    <w:rPr/>
+  </w:style>
+  <w:style w:type="paragraph" w:styleId="Heading">
+    <w:name w:val="Heading"/>
+    <w:basedOn w:val="Normal"/>
+    <w:next w:val="TextBody"/>
+    <w:qFormat/>
+    <w:pPr>
+      <w:keepNext/>
+      <w:spacing w:before="240" w:after="120"/>
+    </w:pPr>
+    <w:rPr>
+      <w:rFonts w:ascii="Liberation Sans" w:hAnsi="Liberation Sans" w:eastAsia="Microsoft YaHei" w:cs="Arial"/>
+      <w:sz w:val="28"/>
+      <w:szCs w:val="28"/>
+    </w:rPr>
+  </w:style>
+  <w:style w:type="paragraph" w:styleId="TextBody">
+    <w:name w:val="Body Text"/>
+    <w:basedOn w:val="Normal"/>
+    <w:pPr>
+      <w:spacing w:lineRule="auto" w:line="288" w:before="0" w:after="140"/>
+    </w:pPr>
+    <w:rPr/>
+  </w:style>
+  <w:style w:type="paragraph" w:styleId="List">
+    <w:name w:val="List"/>
+    <w:basedOn w:val="TextBody"/>
+    <w:pPr/>
+    <w:rPr>
+      <w:rFonts w:cs="Arial"/>
+    </w:rPr>
+  </w:style>
+  <w:style w:type="paragraph" w:styleId="Caption">
+    <w:name w:val="Caption"/>
+    <w:basedOn w:val="Normal"/>
+    <w:qFormat/>
+    <w:pPr>
+      <w:suppressLineNumbers/>
+      <w:spacing w:before="120" w:after="120"/>
+    </w:pPr>
+    <w:rPr>
+      <w:rFonts w:cs="Arial"/>
+      <w:i/>
+      <w:iCs/>
+      <w:sz w:val="24"/>
+      <w:szCs w:val="24"/>
+    </w:rPr>
+  </w:style>
+  <w:style w:type="paragraph" w:styleId="Index">
+    <w:name w:val="Index"/>
+    <w:basedOn w:val="Normal"/>
+    <w:qFormat/>
+    <w:pPr>
+      <w:suppressLineNumbers/>
+    </w:pPr>
+    <w:rPr>
+      <w:rFonts w:cs="Arial"/>
+    </w:rPr>
+  </w:style>
+  <w:style w:type="paragraph" w:styleId="Header">
+    <w:name w:val="Header"/>
+    <w:basedOn w:val="Normal"/>
+    <w:link w:val="EncabezadoCar"/>
+    <w:uiPriority w:val="99"/>
+    <w:unhideWhenUsed/>
+    <w:rsid w:val="00c21611"/>
+    <w:pPr>
+      <w:tabs>
+        <w:tab w:val="center" w:pos="4252" w:leader="none"/>
+        <w:tab w:val="right" w:pos="8504" w:leader="none"/>
+      </w:tabs>
+      <w:spacing w:lineRule="auto" w:line="240" w:before="0" w:after="0"/>
+    </w:pPr>
+    <w:rPr/>
+  </w:style>
+  <w:style w:type="paragraph" w:styleId="Footer">
+    <w:name w:val="Footer"/>
+    <w:basedOn w:val="Normal"/>
+    <w:link w:val="PiedepginaCar"/>
+    <w:uiPriority w:val="99"/>
+    <w:unhideWhenUsed/>
+    <w:rsid w:val="00c21611"/>
+    <w:pPr>
+      <w:tabs>
+        <w:tab w:val="center" w:pos="4252" w:leader="none"/>
+        <w:tab w:val="right" w:pos="8504" w:leader="none"/>
+      </w:tabs>
+      <w:spacing w:lineRule="auto" w:line="240" w:before="0" w:after="0"/>
+    </w:pPr>
+    <w:rPr/>
+  </w:style>
+  <w:style w:type="paragraph" w:styleId="ListParagraph">
+    <w:name w:val="List Paragraph"/>
+    <w:basedOn w:val="Normal"/>
+    <w:uiPriority w:val="34"/>
+    <w:qFormat/>
+    <w:rsid w:val="008b2035"/>
+    <w:pPr>
+      <w:spacing w:before="0" w:after="160"/>
+      <w:ind w:left="720" w:hanging="0"/>
+      <w:contextualSpacing/>
+    </w:pPr>
+    <w:rPr/>
+  </w:style>
+  <w:style w:type="numbering" w:styleId="NoList" w:default="1">
+    <w:name w:val="No List"/>
+    <w:uiPriority w:val="99"/>
+    <w:semiHidden/>
+    <w:unhideWhenUsed/>
+    <w:qFormat/>
   </w:style>
   <w:style w:type="table" w:default="1" w:styleId="Tablanormal">
     <w:name w:val="Normal Table"/>
@@ -897,67 +1079,6 @@
         <w:right w:w="108" w:type="dxa"/>
       </w:tblCellMar>
     </w:tblPr>
-  </w:style>
-  <w:style w:type="numbering" w:default="1" w:styleId="Sinlista">
-    <w:name w:val="No List"/>
-    <w:uiPriority w:val="99"/>
-    <w:semiHidden/>
-    <w:unhideWhenUsed/>
-  </w:style>
-  <w:style w:type="paragraph" w:styleId="Encabezado">
-    <w:name w:val="header"/>
-    <w:basedOn w:val="Normal"/>
-    <w:link w:val="EncabezadoCar"/>
-    <w:uiPriority w:val="99"/>
-    <w:unhideWhenUsed/>
-    <w:rsid w:val="00C21611"/>
-    <w:pPr>
-      <w:tabs>
-        <w:tab w:val="center" w:pos="4252"/>
-        <w:tab w:val="right" w:pos="8504"/>
-      </w:tabs>
-      <w:spacing w:after="0" w:line="240" w:lineRule="auto"/>
-    </w:pPr>
-  </w:style>
-  <w:style w:type="character" w:customStyle="1" w:styleId="EncabezadoCar">
-    <w:name w:val="Encabezado Car"/>
-    <w:basedOn w:val="Fuentedeprrafopredeter"/>
-    <w:link w:val="Encabezado"/>
-    <w:uiPriority w:val="99"/>
-    <w:rsid w:val="00C21611"/>
-  </w:style>
-  <w:style w:type="paragraph" w:styleId="Piedepgina">
-    <w:name w:val="footer"/>
-    <w:basedOn w:val="Normal"/>
-    <w:link w:val="PiedepginaCar"/>
-    <w:uiPriority w:val="99"/>
-    <w:unhideWhenUsed/>
-    <w:rsid w:val="00C21611"/>
-    <w:pPr>
-      <w:tabs>
-        <w:tab w:val="center" w:pos="4252"/>
-        <w:tab w:val="right" w:pos="8504"/>
-      </w:tabs>
-      <w:spacing w:after="0" w:line="240" w:lineRule="auto"/>
-    </w:pPr>
-  </w:style>
-  <w:style w:type="character" w:customStyle="1" w:styleId="PiedepginaCar">
-    <w:name w:val="Pie de página Car"/>
-    <w:basedOn w:val="Fuentedeprrafopredeter"/>
-    <w:link w:val="Piedepgina"/>
-    <w:uiPriority w:val="99"/>
-    <w:rsid w:val="00C21611"/>
-  </w:style>
-  <w:style w:type="paragraph" w:styleId="Prrafodelista">
-    <w:name w:val="List Paragraph"/>
-    <w:basedOn w:val="Normal"/>
-    <w:uiPriority w:val="34"/>
-    <w:qFormat/>
-    <w:rsid w:val="008B2035"/>
-    <w:pPr>
-      <w:ind w:left="720"/>
-      <w:contextualSpacing/>
-    </w:pPr>
   </w:style>
 </w:styles>
 </file>

</xml_diff>

<commit_message>
Agregado de ítems en Estrategia, conversión a PDF
</commit_message>
<xml_diff>
--- a/Estrategia.docx
+++ b/Estrategia.docx
@@ -27,31 +27,6 @@
     </w:p>
     <w:p>
       <w:pPr>
-        <w:pStyle w:val="Normal"/>
-        <w:rPr>
-          <w:rFonts w:ascii="Arial" w:hAnsi="Arial" w:cs="Arial"/>
-          <w:b/>
-          <w:b/>
-          <w:sz w:val="36"/>
-          <w:szCs w:val="36"/>
-          <w:u w:val="single"/>
-        </w:rPr>
-      </w:pPr>
-      <w:bookmarkStart w:id="0" w:name="_GoBack"/>
-      <w:bookmarkStart w:id="1" w:name="_GoBack"/>
-      <w:bookmarkEnd w:id="1"/>
-      <w:r>
-        <w:rPr>
-          <w:rFonts w:cs="Arial" w:ascii="Arial" w:hAnsi="Arial"/>
-          <w:b/>
-          <w:sz w:val="36"/>
-          <w:szCs w:val="36"/>
-          <w:u w:val="single"/>
-        </w:rPr>
-      </w:r>
-    </w:p>
-    <w:p>
-      <w:pPr>
         <w:pStyle w:val="ListParagraph"/>
         <w:numPr>
           <w:ilvl w:val="0"/>
@@ -233,15 +208,7 @@
       </w:pPr>
       <w:r>
         <w:rPr/>
-        <w:t>Tomamos como turno activo el turno en el cual se realizó el ultimo viaje para ese chofer. Existen viajes realizados en el mismo d</w:t>
-      </w:r>
-      <w:r>
-        <w:rPr/>
-        <w:t>í</w:t>
-      </w:r>
-      <w:r>
-        <w:rPr/>
-        <w:t>a, para el mismo chofer, en diferentes horarios.</w:t>
+        <w:t>Tomamos como turno activo el turno en el cual se realizó el ultimo viaje para ese chofer. Existen viajes realizados en el mismo día, para el mismo chofer, en diferentes horarios.</w:t>
       </w:r>
     </w:p>
     <w:p>
@@ -299,37 +266,92 @@
         <w:rPr/>
         <w:t>En la modificación de funcionalidades por rol, optamos por borrar todas ante cada cambio, y así evitar validar la presencia de ellas, una por una</w:t>
       </w:r>
-    </w:p>
-    <w:p>
-      <w:pPr>
-        <w:pStyle w:val="Normal"/>
-        <w:rPr/>
-      </w:pPr>
-      <w:r>
-        <w:rPr/>
-      </w:r>
-    </w:p>
-    <w:p>
-      <w:pPr>
-        <w:pStyle w:val="Normal"/>
-        <w:widowControl/>
-        <w:bidi w:val="0"/>
-        <w:spacing w:lineRule="auto" w:line="259" w:before="0" w:after="160"/>
-        <w:jc w:val="left"/>
-        <w:rPr/>
-      </w:pPr>
-      <w:r>
-        <w:rPr/>
+      <w:r>
+        <w:br w:type="page"/>
+      </w:r>
+    </w:p>
+    <w:p>
+      <w:pPr>
+        <w:pStyle w:val="ListParagraph"/>
+        <w:rPr/>
+      </w:pPr>
+      <w:r>
+        <w:rPr/>
+      </w:r>
+    </w:p>
+    <w:p>
+      <w:pPr>
+        <w:pStyle w:val="ListParagraph"/>
+        <w:rPr/>
+      </w:pPr>
+      <w:r>
+        <w:rPr/>
+      </w:r>
+    </w:p>
+    <w:p>
+      <w:pPr>
+        <w:pStyle w:val="ListParagraph"/>
+        <w:spacing w:before="0" w:after="160"/>
+        <w:contextualSpacing/>
+        <w:rPr/>
+      </w:pPr>
+      <w:r>
+        <w:rPr/>
+        <w:drawing>
+          <wp:anchor behindDoc="0" distT="0" distB="0" distL="0" distR="0" simplePos="0" locked="0" layoutInCell="1" allowOverlap="1" relativeHeight="2">
+            <wp:simplePos x="0" y="0"/>
+            <wp:positionH relativeFrom="column">
+              <wp:align>center</wp:align>
+            </wp:positionH>
+            <wp:positionV relativeFrom="paragraph">
+              <wp:posOffset>635</wp:posOffset>
+            </wp:positionV>
+            <wp:extent cx="5795645" cy="7869555"/>
+            <wp:effectExtent l="0" t="0" r="0" b="0"/>
+            <wp:wrapSquare wrapText="largest"/>
+            <wp:docPr id="1" name="Image1" descr=""/>
+            <wp:cNvGraphicFramePr>
+              <a:graphicFrameLocks xmlns:a="http://schemas.openxmlformats.org/drawingml/2006/main" noChangeAspect="1"/>
+            </wp:cNvGraphicFramePr>
+            <a:graphic xmlns:a="http://schemas.openxmlformats.org/drawingml/2006/main">
+              <a:graphicData uri="http://schemas.openxmlformats.org/drawingml/2006/picture">
+                <pic:pic xmlns:pic="http://schemas.openxmlformats.org/drawingml/2006/picture">
+                  <pic:nvPicPr>
+                    <pic:cNvPr id="1" name="Image1" descr=""/>
+                    <pic:cNvPicPr>
+                      <a:picLocks noChangeAspect="1" noChangeArrowheads="1"/>
+                    </pic:cNvPicPr>
+                  </pic:nvPicPr>
+                  <pic:blipFill>
+                    <a:blip r:embed="rId2"/>
+                    <a:stretch>
+                      <a:fillRect/>
+                    </a:stretch>
+                  </pic:blipFill>
+                  <pic:spPr bwMode="auto">
+                    <a:xfrm>
+                      <a:off x="0" y="0"/>
+                      <a:ext cx="5795645" cy="7869555"/>
+                    </a:xfrm>
+                    <a:prstGeom prst="rect">
+                      <a:avLst/>
+                    </a:prstGeom>
+                  </pic:spPr>
+                </pic:pic>
+              </a:graphicData>
+            </a:graphic>
+          </wp:anchor>
+        </w:drawing>
       </w:r>
     </w:p>
     <w:sectPr>
       <w:type w:val="nextPage"/>
       <w:pgSz w:w="11906" w:h="16838"/>
-      <w:pgMar w:left="1701" w:right="1701" w:header="0" w:top="1417" w:footer="0" w:bottom="1417" w:gutter="0"/>
+      <w:pgMar w:left="850" w:right="850" w:header="0" w:top="850" w:footer="0" w:bottom="850" w:gutter="0"/>
       <w:pgNumType w:fmt="decimal"/>
       <w:formProt w:val="false"/>
       <w:textDirection w:val="lrTb"/>
-      <w:docGrid w:type="default" w:linePitch="360" w:charSpace="4294965247"/>
+      <w:docGrid w:type="default" w:linePitch="240" w:charSpace="4294965247"/>
     </w:sectPr>
   </w:body>
 </w:document>
@@ -527,7 +549,6 @@
     <w:rPrDefault>
       <w:rPr>
         <w:rFonts w:ascii="Calibri" w:hAnsi="Calibri" w:eastAsia="Calibri" w:cs="" w:asciiTheme="minorHAnsi" w:cstheme="minorBidi" w:eastAsiaTheme="minorHAnsi" w:hAnsiTheme="minorHAnsi"/>
-        <w:sz w:val="22"/>
         <w:szCs w:val="22"/>
         <w:lang w:val="es-ES" w:eastAsia="en-US" w:bidi="ar-SA"/>
       </w:rPr>
@@ -923,7 +944,7 @@
     </w:pPr>
     <w:rPr>
       <w:rFonts w:ascii="Calibri" w:hAnsi="Calibri" w:eastAsia="Calibri" w:cs="" w:asciiTheme="minorHAnsi" w:cstheme="minorBidi" w:eastAsiaTheme="minorHAnsi" w:hAnsiTheme="minorHAnsi"/>
-      <w:color w:val="auto"/>
+      <w:color w:val="00000A"/>
       <w:sz w:val="22"/>
       <w:szCs w:val="22"/>
       <w:lang w:val="es-ES" w:eastAsia="en-US" w:bidi="ar-SA"/>

</xml_diff>

<commit_message>
Alta automovil acepta muchos turnos con diferentes choferes
</commit_message>
<xml_diff>
--- a/Estrategia.docx
+++ b/Estrategia.docx
@@ -551,76 +551,74 @@
       </w:r>
       <w:proofErr w:type="spellEnd"/>
       <w:r>
-        <w:t xml:space="preserve">. A partir de ahora, este campo debería ser </w:t>
-      </w:r>
-      <w:proofErr w:type="spellStart"/>
-      <w:r>
-        <w:t>null</w:t>
-      </w:r>
-      <w:proofErr w:type="spellEnd"/>
-      <w:r>
-        <w:t xml:space="preserve"> siempre, y si se cambia un chofer.</w:t>
-      </w:r>
-    </w:p>
-    <w:p>
-      <w:pPr>
-        <w:pStyle w:val="Prrafodelista"/>
-        <w:numPr>
-          <w:ilvl w:val="0"/>
-          <w:numId w:val="1"/>
-        </w:numPr>
-      </w:pPr>
-      <w:r>
-        <w:t xml:space="preserve">Cuando damos de baja un auto, se lo desasocia de todos los choferes que lo utilizan, es decir, en la tabla </w:t>
-      </w:r>
-      <w:proofErr w:type="spellStart"/>
-      <w:r>
-        <w:t>auto_por_turno</w:t>
-      </w:r>
-      <w:proofErr w:type="spellEnd"/>
-      <w:r>
-        <w:t xml:space="preserve"> se le deja en </w:t>
-      </w:r>
-      <w:proofErr w:type="spellStart"/>
-      <w:r>
-        <w:t>null</w:t>
-      </w:r>
-      <w:proofErr w:type="spellEnd"/>
-      <w:r>
-        <w:t xml:space="preserve"> el campo chofer. </w:t>
-      </w:r>
-    </w:p>
-    <w:p>
-      <w:pPr>
-        <w:pStyle w:val="Prrafodelista"/>
-        <w:numPr>
-          <w:ilvl w:val="0"/>
-          <w:numId w:val="1"/>
-        </w:numPr>
-      </w:pPr>
-      <w:r>
-        <w:t xml:space="preserve">Si damos de baja un turno o un chofer, en la tabla </w:t>
-      </w:r>
-      <w:proofErr w:type="spellStart"/>
-      <w:r>
-        <w:t>auto_por_turno</w:t>
-      </w:r>
-      <w:proofErr w:type="spellEnd"/>
-      <w:r>
-        <w:t xml:space="preserve"> se pone en </w:t>
-      </w:r>
-      <w:proofErr w:type="spellStart"/>
-      <w:r>
-        <w:t>null</w:t>
-      </w:r>
-      <w:proofErr w:type="spellEnd"/>
-      <w:r>
-        <w:t xml:space="preserve"> el campo chofer</w:t>
-      </w:r>
+        <w:t xml:space="preserve">. A partir de ahora, este </w:t>
+      </w:r>
+      <w:r>
+        <w:t>campo será el mismo que el turno</w:t>
+      </w:r>
+      <w:r>
+        <w:t xml:space="preserve"> si</w:t>
+      </w:r>
+      <w:r>
+        <w:t>empre.</w:t>
+      </w:r>
+    </w:p>
+    <w:p>
+      <w:pPr>
+        <w:pStyle w:val="Prrafodelista"/>
+        <w:numPr>
+          <w:ilvl w:val="0"/>
+          <w:numId w:val="1"/>
+        </w:numPr>
+      </w:pPr>
       <w:bookmarkStart w:id="0" w:name="_GoBack"/>
       <w:bookmarkEnd w:id="0"/>
       <w:r>
-        <w:t xml:space="preserve">. </w:t>
+        <w:t xml:space="preserve">Cuando damos de baja un auto, se lo desasocia de todos los choferes que lo utilizan, es decir, en la tabla </w:t>
+      </w:r>
+      <w:proofErr w:type="spellStart"/>
+      <w:r>
+        <w:t>auto_por_turno</w:t>
+      </w:r>
+      <w:proofErr w:type="spellEnd"/>
+      <w:r>
+        <w:t xml:space="preserve"> se le deja en </w:t>
+      </w:r>
+      <w:proofErr w:type="spellStart"/>
+      <w:r>
+        <w:t>null</w:t>
+      </w:r>
+      <w:proofErr w:type="spellEnd"/>
+      <w:r>
+        <w:t xml:space="preserve"> el campo chofer. </w:t>
+      </w:r>
+    </w:p>
+    <w:p>
+      <w:pPr>
+        <w:pStyle w:val="Prrafodelista"/>
+        <w:numPr>
+          <w:ilvl w:val="0"/>
+          <w:numId w:val="1"/>
+        </w:numPr>
+      </w:pPr>
+      <w:r>
+        <w:t xml:space="preserve">Si damos de baja un turno o un chofer, en la tabla </w:t>
+      </w:r>
+      <w:proofErr w:type="spellStart"/>
+      <w:r>
+        <w:t>auto_por_turno</w:t>
+      </w:r>
+      <w:proofErr w:type="spellEnd"/>
+      <w:r>
+        <w:t xml:space="preserve"> se pone en </w:t>
+      </w:r>
+      <w:proofErr w:type="spellStart"/>
+      <w:r>
+        <w:t>null</w:t>
+      </w:r>
+      <w:proofErr w:type="spellEnd"/>
+      <w:r>
+        <w:t xml:space="preserve"> el campo chofer. </w:t>
       </w:r>
       <w:r>
         <w:br w:type="page"/>

</xml_diff>

<commit_message>
faltan validar algunas cosas de modificacion auto
</commit_message>
<xml_diff>
--- a/Estrategia.docx
+++ b/Estrategia.docx
@@ -4,22 +4,9 @@
   <w:body>
     <w:p>
       <w:pPr>
-        <w:rPr>
-          <w:rFonts w:ascii="Arial" w:hAnsi="Arial" w:cs="Arial"/>
-          <w:b/>
-          <w:sz w:val="36"/>
-          <w:szCs w:val="36"/>
-          <w:u w:val="single"/>
-        </w:rPr>
-      </w:pPr>
-      <w:r>
-        <w:rPr>
-          <w:rFonts w:ascii="Arial" w:hAnsi="Arial" w:cs="Arial"/>
-          <w:b/>
-          <w:sz w:val="36"/>
-          <w:szCs w:val="36"/>
-          <w:u w:val="single"/>
-        </w:rPr>
+        <w:pStyle w:val="Ttulo1"/>
+      </w:pPr>
+      <w:r>
         <w:t>Estrategia</w:t>
       </w:r>
     </w:p>
@@ -32,7 +19,10 @@
         </w:numPr>
       </w:pPr>
       <w:r>
-        <w:t>Utilizamos claves subrogadas para todas las tablas ya que nos ayudan a independizarnos del dominio. En el caso de que exista alguna modificación en el mismo, no se verán afectadas una o más tablas.</w:t>
+        <w:t>U</w:t>
+      </w:r>
+      <w:r>
+        <w:t>tilizamos claves subrogadas para todas las tablas ya que nos ayudan a independizarnos del dominio. En el caso de que exista alguna modificación en el mismo, no se verán afectadas una o más tablas.</w:t>
       </w:r>
     </w:p>
     <w:p>
@@ -463,6 +453,27 @@
         </w:numPr>
       </w:pPr>
       <w:r>
+        <w:t>No pasa lo mismo para la patente del auto, ya que</w:t>
+      </w:r>
+      <w:r>
+        <w:t>, en la vida real</w:t>
+      </w:r>
+      <w:r>
+        <w:t xml:space="preserve"> la patente de un auto es única</w:t>
+      </w:r>
+      <w:r>
+        <w:t xml:space="preserve">, así esté habilitado o no. </w:t>
+      </w:r>
+    </w:p>
+    <w:p>
+      <w:pPr>
+        <w:pStyle w:val="Prrafodelista"/>
+        <w:numPr>
+          <w:ilvl w:val="0"/>
+          <w:numId w:val="1"/>
+        </w:numPr>
+      </w:pPr>
+      <w:r>
         <w:t>Aceptamos que cualquier usuario pueda cambiarse o agregarse el rol a administrador.</w:t>
       </w:r>
     </w:p>
@@ -487,6 +498,7 @@
         </w:numPr>
       </w:pPr>
       <w:r>
+        <w:lastRenderedPageBreak/>
         <w:t xml:space="preserve">Como solo se puede generar una rendición de viaje por día y por chofer (según el enunciado), deducimos que el mismo debe trabajar en un solo turno (por día). Es por eso que validamos en todo el trabajo </w:t>
       </w:r>
       <w:proofErr w:type="spellStart"/>
@@ -507,7 +519,6 @@
         </w:numPr>
       </w:pPr>
       <w:r>
-        <w:lastRenderedPageBreak/>
         <w:t xml:space="preserve">A partir de lo explicitado en el punto 21, no permitimos poder cambiar el turno de la rendición. Este mismo se carga cuando se selecciona el chofer. </w:t>
       </w:r>
     </w:p>
@@ -571,55 +582,135 @@
           <w:numId w:val="1"/>
         </w:numPr>
       </w:pPr>
+      <w:r>
+        <w:t xml:space="preserve">Cuando damos de baja un auto, se lo desasocia de todos los choferes que lo utilizan, es decir, en la tabla </w:t>
+      </w:r>
+      <w:proofErr w:type="spellStart"/>
+      <w:r>
+        <w:t>auto_por_turno</w:t>
+      </w:r>
+      <w:proofErr w:type="spellEnd"/>
+      <w:r>
+        <w:t xml:space="preserve"> </w:t>
+      </w:r>
+      <w:r>
+        <w:t>se eliminan todas las entradas asociadas a ese auto. Lo mismo sucede para las bajas de los turnos</w:t>
+      </w:r>
+    </w:p>
+    <w:p>
+      <w:pPr>
+        <w:pStyle w:val="Prrafodelista"/>
+        <w:numPr>
+          <w:ilvl w:val="0"/>
+          <w:numId w:val="1"/>
+        </w:numPr>
+      </w:pPr>
+      <w:r>
+        <w:t xml:space="preserve">Si damos de baja un chofer, en la tabla </w:t>
+      </w:r>
+      <w:proofErr w:type="spellStart"/>
+      <w:r>
+        <w:t>auto_por_turno</w:t>
+      </w:r>
+      <w:proofErr w:type="spellEnd"/>
+      <w:r>
+        <w:t xml:space="preserve"> se pone en </w:t>
+      </w:r>
+      <w:proofErr w:type="spellStart"/>
+      <w:r>
+        <w:t>null</w:t>
+      </w:r>
+      <w:proofErr w:type="spellEnd"/>
+      <w:r>
+        <w:t xml:space="preserve"> el campo chofer. </w:t>
+      </w:r>
+      <w:r>
+        <w:t>Luego, ese auto queda sin chofer.</w:t>
+      </w:r>
+    </w:p>
+    <w:p>
+      <w:pPr>
+        <w:pStyle w:val="Prrafodelista"/>
+        <w:numPr>
+          <w:ilvl w:val="0"/>
+          <w:numId w:val="1"/>
+        </w:numPr>
+      </w:pPr>
+      <w:r>
+        <w:t xml:space="preserve">En el único caso que queda un </w:t>
+      </w:r>
+      <w:r>
+        <w:t>auto sin chofer, es cuando se</w:t>
+      </w:r>
+      <w:r>
+        <w:t xml:space="preserve"> inhabilita</w:t>
+      </w:r>
+      <w:r>
+        <w:t xml:space="preserve"> el auto o el </w:t>
+      </w:r>
+      <w:proofErr w:type="gramStart"/>
+      <w:r>
+        <w:t xml:space="preserve">chofer </w:t>
+      </w:r>
+      <w:r>
+        <w:t>.</w:t>
+      </w:r>
+      <w:proofErr w:type="gramEnd"/>
+      <w:r>
+        <w:t xml:space="preserve"> En el caso de que </w:t>
+      </w:r>
+      <w:r>
+        <w:t>se vuelva a habilitar</w:t>
+      </w:r>
+      <w:r>
+        <w:t xml:space="preserve"> al auto</w:t>
+      </w:r>
+      <w:r>
+        <w:t xml:space="preserve">, o se cree un auto nuevo, no se permitirá que el mismo no tenga un turno y un chofer asociados. </w:t>
+      </w:r>
+    </w:p>
+    <w:p>
+      <w:pPr>
+        <w:pStyle w:val="Prrafodelista"/>
+        <w:numPr>
+          <w:ilvl w:val="0"/>
+          <w:numId w:val="1"/>
+        </w:numPr>
+      </w:pPr>
+      <w:r>
+        <w:t xml:space="preserve">En caso de que el turno se vuelva a habilitar, este no volverá a estar asociado a lo que estaba asociado antes. Si bien la baja es lógica y los datos propios del turno se guardan, no se mantendrán los datos de las </w:t>
+      </w:r>
+      <w:proofErr w:type="spellStart"/>
+      <w:r>
+        <w:t>tabals</w:t>
+      </w:r>
+      <w:proofErr w:type="spellEnd"/>
+      <w:r>
+        <w:t xml:space="preserve"> intermedias. En caso de volver a dar de alta el turno mañana, todos los autos que estaban con algún chofer en ese </w:t>
+      </w:r>
+      <w:proofErr w:type="gramStart"/>
+      <w:r>
+        <w:t>turno,</w:t>
+      </w:r>
+      <w:proofErr w:type="gramEnd"/>
+      <w:r>
+        <w:t xml:space="preserve"> dejaran de estarlo, quedando </w:t>
+      </w:r>
+      <w:proofErr w:type="spellStart"/>
+      <w:r>
+        <w:t>asi</w:t>
+      </w:r>
+      <w:proofErr w:type="spellEnd"/>
+      <w:r>
+        <w:t xml:space="preserve"> el chofer sin auto, y el auto sin turno ni chofer. Si se vuelve a habilitar, el chofer y el auto seguirán desasociados</w:t>
+      </w:r>
       <w:bookmarkStart w:id="0" w:name="_GoBack"/>
       <w:bookmarkEnd w:id="0"/>
-      <w:r>
-        <w:t xml:space="preserve">Cuando damos de baja un auto, se lo desasocia de todos los choferes que lo utilizan, es decir, en la tabla </w:t>
-      </w:r>
-      <w:proofErr w:type="spellStart"/>
-      <w:r>
-        <w:t>auto_por_turno</w:t>
-      </w:r>
-      <w:proofErr w:type="spellEnd"/>
-      <w:r>
-        <w:t xml:space="preserve"> se le deja en </w:t>
-      </w:r>
-      <w:proofErr w:type="spellStart"/>
-      <w:r>
-        <w:t>null</w:t>
-      </w:r>
-      <w:proofErr w:type="spellEnd"/>
-      <w:r>
-        <w:t xml:space="preserve"> el campo chofer. </w:t>
-      </w:r>
-    </w:p>
-    <w:p>
-      <w:pPr>
-        <w:pStyle w:val="Prrafodelista"/>
-        <w:numPr>
-          <w:ilvl w:val="0"/>
-          <w:numId w:val="1"/>
-        </w:numPr>
-      </w:pPr>
-      <w:r>
-        <w:t xml:space="preserve">Si damos de baja un turno o un chofer, en la tabla </w:t>
-      </w:r>
-      <w:proofErr w:type="spellStart"/>
-      <w:r>
-        <w:t>auto_por_turno</w:t>
-      </w:r>
-      <w:proofErr w:type="spellEnd"/>
-      <w:r>
-        <w:t xml:space="preserve"> se pone en </w:t>
-      </w:r>
-      <w:proofErr w:type="spellStart"/>
-      <w:r>
-        <w:t>null</w:t>
-      </w:r>
-      <w:proofErr w:type="spellEnd"/>
-      <w:r>
-        <w:t xml:space="preserve"> el campo chofer. </w:t>
-      </w:r>
+    </w:p>
+    <w:p>
+      <w:pPr>
+        <w:ind w:left="360"/>
+      </w:pPr>
       <w:r>
         <w:br w:type="page"/>
       </w:r>
@@ -1289,6 +1380,27 @@
       <w:sz w:val="22"/>
     </w:rPr>
   </w:style>
+  <w:style w:type="paragraph" w:styleId="Ttulo1">
+    <w:name w:val="heading 1"/>
+    <w:basedOn w:val="Normal"/>
+    <w:next w:val="Normal"/>
+    <w:link w:val="Ttulo1Car"/>
+    <w:uiPriority w:val="9"/>
+    <w:qFormat/>
+    <w:rsid w:val="00E87F06"/>
+    <w:pPr>
+      <w:keepNext/>
+      <w:keepLines/>
+      <w:spacing w:before="240" w:after="0"/>
+      <w:outlineLvl w:val="0"/>
+    </w:pPr>
+    <w:rPr>
+      <w:rFonts w:asciiTheme="majorHAnsi" w:eastAsiaTheme="majorEastAsia" w:hAnsiTheme="majorHAnsi" w:cstheme="majorBidi"/>
+      <w:color w:val="2F5496" w:themeColor="accent1" w:themeShade="BF"/>
+      <w:sz w:val="32"/>
+      <w:szCs w:val="32"/>
+    </w:rPr>
+  </w:style>
   <w:style w:type="character" w:default="1" w:styleId="Fuentedeprrafopredeter">
     <w:name w:val="Default Paragraph Font"/>
     <w:uiPriority w:val="1"/>
@@ -1428,6 +1540,19 @@
       <w:ind w:left="720"/>
       <w:contextualSpacing/>
     </w:pPr>
+  </w:style>
+  <w:style w:type="character" w:customStyle="1" w:styleId="Ttulo1Car">
+    <w:name w:val="Título 1 Car"/>
+    <w:basedOn w:val="Fuentedeprrafopredeter"/>
+    <w:link w:val="Ttulo1"/>
+    <w:uiPriority w:val="9"/>
+    <w:rsid w:val="00E87F06"/>
+    <w:rPr>
+      <w:rFonts w:asciiTheme="majorHAnsi" w:eastAsiaTheme="majorEastAsia" w:hAnsiTheme="majorHAnsi" w:cstheme="majorBidi"/>
+      <w:color w:val="2F5496" w:themeColor="accent1" w:themeShade="BF"/>
+      <w:sz w:val="32"/>
+      <w:szCs w:val="32"/>
+    </w:rPr>
   </w:style>
 </w:styles>
 </file>

</xml_diff>

<commit_message>
modificacion auto y alta auto. Un chofer puede estar  en varios turnos solo con un mismo auto.
</commit_message>
<xml_diff>
--- a/Estrategia.docx
+++ b/Estrategia.docx
@@ -19,10 +19,7 @@
         </w:numPr>
       </w:pPr>
       <w:r>
-        <w:t>U</w:t>
-      </w:r>
-      <w:r>
-        <w:t>tilizamos claves subrogadas para todas las tablas ya que nos ayudan a independizarnos del dominio. En el caso de que exista alguna modificación en el mismo, no se verán afectadas una o más tablas.</w:t>
+        <w:t>Utilizamos claves subrogadas para todas las tablas ya que nos ayudan a independizarnos del dominio. En el caso de que exista alguna modificación en el mismo, no se verán afectadas una o más tablas.</w:t>
       </w:r>
     </w:p>
     <w:p>
@@ -50,10 +47,7 @@
       </w:r>
       <w:proofErr w:type="spellEnd"/>
       <w:r>
-        <w:t xml:space="preserve"> de los choferes </w:t>
-      </w:r>
-      <w:r>
-        <w:t>y de los clientes de la tabla maestra para migrar.</w:t>
+        <w:t xml:space="preserve"> de los choferes y de los clientes de la tabla maestra para migrar.</w:t>
       </w:r>
     </w:p>
     <w:p>
@@ -73,16 +67,7 @@
       </w:r>
       <w:proofErr w:type="spellEnd"/>
       <w:r>
-        <w:t>), y elegimos como usuario, el teléfono de los clientes y choferes, ya que, como restricción del enunciado, el teléfono debe ser únic</w:t>
-      </w:r>
-      <w:r>
-        <w:t xml:space="preserve">o para cada usuario, y no se aceptan usuarios repetidos. Esto nos da una doble ventaja ya que al dar de alta un nuevo Cliente o un Chofer, en caso de que el teléfono no exista, se crea el nuevo usuario y se lo asocia al rol donde se lo esté dando de alta, </w:t>
-      </w:r>
-      <w:r>
-        <w:t>en cambio, si el usuario ya existe en el sistema, se verifica si es para el mismo rol, en caso de ser para el mismo rol, hay un error de usuario existente, en caso de no ser para el mismo rol, se crea un registro en la tabla USUARIO_POR_ROL en la que se le</w:t>
-      </w:r>
-      <w:r>
-        <w:t xml:space="preserve"> agrega el nuevo rol. </w:t>
+        <w:t xml:space="preserve">), y elegimos como usuario, el teléfono de los clientes y choferes, ya que, como restricción del enunciado, el teléfono debe ser único para cada usuario, y no se aceptan usuarios repetidos. Esto nos da una doble ventaja ya que al dar de alta un nuevo Cliente o un Chofer, en caso de que el teléfono no exista, se crea el nuevo usuario y se lo asocia al rol donde se lo esté dando de alta, en cambio, si el usuario ya existe en el sistema, se verifica si es para el mismo rol, en caso de ser para el mismo rol, hay un error de usuario existente, en caso de no ser para el mismo rol, se crea un registro en la tabla USUARIO_POR_ROL en la que se le agrega el nuevo rol. </w:t>
       </w:r>
     </w:p>
     <w:p>
@@ -134,10 +119,7 @@
         </w:numPr>
       </w:pPr>
       <w:r>
-        <w:t>Para validar que no se realicen facturas a clientes inhabi</w:t>
-      </w:r>
-      <w:r>
-        <w:t xml:space="preserve">litados, pagos a choferes inhabilitados, y viajes con turnos/clientes/choferes/autos inhabilitados, utilizamos </w:t>
+        <w:t xml:space="preserve">Para validar que no se realicen facturas a clientes inhabilitados, pagos a choferes inhabilitados, y viajes con turnos/clientes/choferes/autos inhabilitados, utilizamos </w:t>
       </w:r>
       <w:proofErr w:type="spellStart"/>
       <w:r>
@@ -161,10 +143,7 @@
       </w:r>
       <w:proofErr w:type="spellEnd"/>
       <w:r>
-        <w:t xml:space="preserve"> los creamos luego de haber realizado la migración ya que por default todos los </w:t>
-      </w:r>
-      <w:r>
-        <w:t>usuarios que migramos al sistema están habilitados.</w:t>
+        <w:t xml:space="preserve"> los creamos luego de haber realizado la migración ya que por default todos los usuarios que migramos al sistema están habilitados.</w:t>
       </w:r>
     </w:p>
     <w:p>
@@ -204,10 +183,7 @@
         </w:numPr>
       </w:pPr>
       <w:r>
-        <w:t>Dado que los viajes no tenían fecha de fin, realizamos un estimat</w:t>
-      </w:r>
-      <w:r>
-        <w:t>ivo del mismo teniendo en cuenta la cantidad de kilómetros recorridos. Consideramos que un auto tarda 1 minuto por kilómetro.</w:t>
+        <w:t>Dado que los viajes no tenían fecha de fin, realizamos un estimativo del mismo teniendo en cuenta la cantidad de kilómetros recorridos. Consideramos que un auto tarda 1 minuto por kilómetro.</w:t>
       </w:r>
     </w:p>
     <w:p>
@@ -231,10 +207,7 @@
         </w:numPr>
       </w:pPr>
       <w:r>
-        <w:t>Casteam</w:t>
-      </w:r>
-      <w:r>
-        <w:t xml:space="preserve">os los turnos de </w:t>
+        <w:t xml:space="preserve">Casteamos los turnos de </w:t>
       </w:r>
       <w:proofErr w:type="spellStart"/>
       <w:r>
@@ -274,10 +247,7 @@
         </w:numPr>
       </w:pPr>
       <w:r>
-        <w:t>Como existen muchos viajes repetidos, lo que hicimos fue tomar el máximo valor de au</w:t>
-      </w:r>
-      <w:r>
-        <w:t>to/chofer/turno/cantidad de km para cada uno. No pudimos definir un criterio lógico ya que no tenemos información acerca de los mismos y no sabemos cuál es el verdadero.</w:t>
+        <w:t>Como existen muchos viajes repetidos, lo que hicimos fue tomar el máximo valor de auto/chofer/turno/cantidad de km para cada uno. No pudimos definir un criterio lógico ya que no tenemos información acerca de los mismos y no sabemos cuál es el verdadero.</w:t>
       </w:r>
     </w:p>
     <w:p>
@@ -297,25 +267,19 @@
       </w:r>
       <w:proofErr w:type="spellEnd"/>
       <w:r>
-        <w:t xml:space="preserve"> viaje para ese chof</w:t>
-      </w:r>
-      <w:r>
-        <w:t>er. Existen viajes realizados en el mismo día, para el mismo chofer, en diferentes horarios.</w:t>
-      </w:r>
-    </w:p>
-    <w:p>
-      <w:pPr>
-        <w:pStyle w:val="Prrafodelista"/>
-        <w:numPr>
-          <w:ilvl w:val="0"/>
-          <w:numId w:val="1"/>
-        </w:numPr>
-      </w:pPr>
-      <w:r>
-        <w:t>Los errores lógicos con los que venía la tabla maestra fueron migrados igualmente, y se limitan a partir de los nuevos datos que se vayan a ingresar al sistema. Po</w:t>
-      </w:r>
-      <w:r>
-        <w:t xml:space="preserve">r ejemplo, que un chofer tenga viajes </w:t>
+        <w:t xml:space="preserve"> viaje para ese chofer. Existen viajes realizados en el mismo día, para el mismo chofer, en diferentes horarios.</w:t>
+      </w:r>
+    </w:p>
+    <w:p>
+      <w:pPr>
+        <w:pStyle w:val="Prrafodelista"/>
+        <w:numPr>
+          <w:ilvl w:val="0"/>
+          <w:numId w:val="1"/>
+        </w:numPr>
+      </w:pPr>
+      <w:r>
+        <w:t xml:space="preserve">Los errores lógicos con los que venía la tabla maestra fueron migrados igualmente, y se limitan a partir de los nuevos datos que se vayan a ingresar al sistema. Por ejemplo, que un chofer tenga viajes </w:t>
       </w:r>
       <w:proofErr w:type="spellStart"/>
       <w:r>
@@ -323,15 +287,7 @@
       </w:r>
       <w:proofErr w:type="spellEnd"/>
       <w:r>
-        <w:t xml:space="preserve"> en diferentes turnos de un mismo día, fechas de nacimiento invalidas </w:t>
-      </w:r>
-      <w:proofErr w:type="gramStart"/>
-      <w:r>
-        <w:t>( gente</w:t>
-      </w:r>
-      <w:proofErr w:type="gramEnd"/>
-      <w:r>
-        <w:t xml:space="preserve"> nacida en 1902 por </w:t>
+        <w:t xml:space="preserve"> en diferentes turnos de un mismo día, fechas de nacimiento invalidas ( gente nacida en 1902 por </w:t>
       </w:r>
       <w:proofErr w:type="spellStart"/>
       <w:r>
@@ -359,10 +315,7 @@
       </w:r>
       <w:proofErr w:type="spellEnd"/>
       <w:r>
-        <w:t xml:space="preserve"> que vienen en la tabla maestra ya que son discontinuos y</w:t>
-      </w:r>
-      <w:r>
-        <w:t xml:space="preserve"> no nos sirven como </w:t>
+        <w:t xml:space="preserve"> que vienen en la tabla maestra ya que son discontinuos y no nos sirven como </w:t>
       </w:r>
       <w:proofErr w:type="spellStart"/>
       <w:r>
@@ -410,10 +363,7 @@
         </w:numPr>
       </w:pPr>
       <w:r>
-        <w:t xml:space="preserve">En </w:t>
-      </w:r>
-      <w:r>
-        <w:t>la modificación de funcionalidades por rol, optamos por borrar todas ante cada cambio, y así evitar validar la presencia de ellas, una por una</w:t>
+        <w:t>En la modificación de funcionalidades por rol, optamos por borrar todas ante cada cambio, y así evitar validar la presencia de ellas, una por una</w:t>
       </w:r>
     </w:p>
     <w:p>
@@ -433,15 +383,7 @@
       </w:r>
       <w:proofErr w:type="spellEnd"/>
       <w:r>
-        <w:t xml:space="preserve"> para validarlo, </w:t>
-      </w:r>
-      <w:proofErr w:type="gramStart"/>
-      <w:r>
-        <w:t>ya que</w:t>
-      </w:r>
-      <w:proofErr w:type="gramEnd"/>
-      <w:r>
-        <w:t xml:space="preserve"> si inhabilitamos un turno, la descripción del mismo debería poder volver a estar disponible. Es decir, si tenemos un “turno Mañana” de 8:00 a 12:00, y lo inhabilitamos, podemos dar de alta otro “turno mañana” de 9:00 a 10:00 por ejemplo. No se permite que haya dos turnos habilitados con la misma descripción. </w:t>
+        <w:t xml:space="preserve"> para validarlo, ya que si inhabilitamos un turno, la descripción del mismo debería poder volver a estar disponible. Es decir, si tenemos un “turno Mañana” de 8:00 a 12:00, y lo inhabilitamos, podemos dar de alta otro “turno mañana” de 9:00 a 10:00 por ejemplo. No se permite que haya dos turnos habilitados con la misma descripción. </w:t>
       </w:r>
     </w:p>
     <w:p>
@@ -646,63 +588,124 @@
         <w:t xml:space="preserve"> inhabilita</w:t>
       </w:r>
       <w:r>
-        <w:t xml:space="preserve"> el auto o el </w:t>
-      </w:r>
-      <w:proofErr w:type="gramStart"/>
-      <w:r>
-        <w:t xml:space="preserve">chofer </w:t>
-      </w:r>
-      <w:r>
+        <w:t xml:space="preserve"> el auto o el chofer </w:t>
+      </w:r>
+      <w:r>
+        <w:t xml:space="preserve">. En el caso de que </w:t>
+      </w:r>
+      <w:r>
+        <w:t>se vuelva a habilitar</w:t>
+      </w:r>
+      <w:r>
+        <w:t xml:space="preserve"> al auto</w:t>
+      </w:r>
+      <w:r>
+        <w:t xml:space="preserve">, o se cree un auto nuevo, no se permitirá que el mismo no tenga un turno y un chofer asociados. </w:t>
+      </w:r>
+    </w:p>
+    <w:p>
+      <w:pPr>
+        <w:pStyle w:val="Prrafodelista"/>
+        <w:numPr>
+          <w:ilvl w:val="0"/>
+          <w:numId w:val="1"/>
+        </w:numPr>
+      </w:pPr>
+      <w:r>
+        <w:t xml:space="preserve">En caso de que el turno se vuelva a habilitar, este no volverá a estar asociado a lo que estaba asociado antes. Si bien la baja es lógica y los datos propios del turno se guardan, no se mantendrán los datos de las </w:t>
+      </w:r>
+      <w:proofErr w:type="spellStart"/>
+      <w:r>
+        <w:t>tabals</w:t>
+      </w:r>
+      <w:proofErr w:type="spellEnd"/>
+      <w:r>
+        <w:t xml:space="preserve"> intermedias. En caso de volver a dar de alta el turno mañana, todos los autos que estaban con algún chofer en ese turno, dejaran de estarlo, quedando </w:t>
+      </w:r>
+      <w:proofErr w:type="spellStart"/>
+      <w:r>
+        <w:t>asi</w:t>
+      </w:r>
+      <w:proofErr w:type="spellEnd"/>
+      <w:r>
+        <w:t xml:space="preserve"> el chofer sin auto, y el auto sin turno ni chofer. Si se vuelve a habilitar, el chofer y el auto seguirán desasociados</w:t>
+      </w:r>
+    </w:p>
+    <w:p>
+      <w:pPr>
+        <w:pStyle w:val="Prrafodelista"/>
+        <w:numPr>
+          <w:ilvl w:val="0"/>
+          <w:numId w:val="1"/>
+        </w:numPr>
+      </w:pPr>
+      <w:r>
+        <w:rPr>
+          <w:u w:val="single"/>
+        </w:rPr>
+        <w:t xml:space="preserve">Cuando se modifica un auto, si se elige cambiar el chofer y/o el </w:t>
+      </w:r>
+      <w:proofErr w:type="spellStart"/>
+      <w:r>
+        <w:rPr>
+          <w:u w:val="single"/>
+        </w:rPr>
+        <w:t>turno,si</w:t>
+      </w:r>
+      <w:proofErr w:type="spellEnd"/>
+      <w:r>
+        <w:rPr>
+          <w:u w:val="single"/>
+        </w:rPr>
+        <w:t xml:space="preserve"> cambiamos el turno de mañana a tarde por ejemplo, el registro que asociaba al auto</w:t>
+      </w:r>
+      <w:r>
+        <w:rPr>
+          <w:u w:val="single"/>
+        </w:rPr>
+        <w:t xml:space="preserve"> y al turno queda en la </w:t>
+      </w:r>
+      <w:proofErr w:type="spellStart"/>
+      <w:r>
+        <w:rPr>
+          <w:u w:val="single"/>
+        </w:rPr>
+        <w:t>tabal</w:t>
+      </w:r>
+      <w:proofErr w:type="spellEnd"/>
+      <w:r>
+        <w:rPr>
+          <w:u w:val="single"/>
+        </w:rPr>
+        <w:t xml:space="preserve"> intermedia </w:t>
+      </w:r>
+      <w:proofErr w:type="spellStart"/>
+      <w:r>
+        <w:rPr>
+          <w:u w:val="single"/>
+        </w:rPr>
+        <w:t>auto_por_turno</w:t>
+      </w:r>
+      <w:proofErr w:type="spellEnd"/>
+      <w:r>
+        <w:rPr>
+          <w:u w:val="single"/>
+        </w:rPr>
+        <w:t xml:space="preserve">, y se deja al chofer en </w:t>
+      </w:r>
+      <w:proofErr w:type="spellStart"/>
+      <w:r>
+        <w:rPr>
+          <w:u w:val="single"/>
+        </w:rPr>
+        <w:t>null</w:t>
+      </w:r>
+      <w:proofErr w:type="spellEnd"/>
+      <w:r>
+        <w:rPr>
+          <w:u w:val="single"/>
+        </w:rPr>
         <w:t>.</w:t>
-      </w:r>
-      <w:proofErr w:type="gramEnd"/>
-      <w:r>
-        <w:t xml:space="preserve"> En el caso de que </w:t>
-      </w:r>
-      <w:r>
-        <w:t>se vuelva a habilitar</w:t>
-      </w:r>
-      <w:r>
-        <w:t xml:space="preserve"> al auto</w:t>
-      </w:r>
-      <w:r>
-        <w:t xml:space="preserve">, o se cree un auto nuevo, no se permitirá que el mismo no tenga un turno y un chofer asociados. </w:t>
-      </w:r>
-    </w:p>
-    <w:p>
-      <w:pPr>
-        <w:pStyle w:val="Prrafodelista"/>
-        <w:numPr>
-          <w:ilvl w:val="0"/>
-          <w:numId w:val="1"/>
-        </w:numPr>
-      </w:pPr>
-      <w:r>
-        <w:t xml:space="preserve">En caso de que el turno se vuelva a habilitar, este no volverá a estar asociado a lo que estaba asociado antes. Si bien la baja es lógica y los datos propios del turno se guardan, no se mantendrán los datos de las </w:t>
-      </w:r>
-      <w:proofErr w:type="spellStart"/>
-      <w:r>
-        <w:t>tabals</w:t>
-      </w:r>
-      <w:proofErr w:type="spellEnd"/>
-      <w:r>
-        <w:t xml:space="preserve"> intermedias. En caso de volver a dar de alta el turno mañana, todos los autos que estaban con algún chofer en ese </w:t>
-      </w:r>
-      <w:proofErr w:type="gramStart"/>
-      <w:r>
-        <w:t>turno,</w:t>
-      </w:r>
-      <w:proofErr w:type="gramEnd"/>
-      <w:r>
-        <w:t xml:space="preserve"> dejaran de estarlo, quedando </w:t>
-      </w:r>
-      <w:proofErr w:type="spellStart"/>
-      <w:r>
-        <w:t>asi</w:t>
-      </w:r>
-      <w:proofErr w:type="spellEnd"/>
-      <w:r>
-        <w:t xml:space="preserve"> el chofer sin auto, y el auto sin turno ni chofer. Si se vuelve a habilitar, el chofer y el auto seguirán desasociados</w:t>
       </w:r>
       <w:bookmarkStart w:id="0" w:name="_GoBack"/>
       <w:bookmarkEnd w:id="0"/>

</xml_diff>

<commit_message>
agrego validaciones a la modificacion de auto
</commit_message>
<xml_diff>
--- a/Estrategia.docx
+++ b/Estrategia.docx
@@ -287,7 +287,15 @@
       </w:r>
       <w:proofErr w:type="spellEnd"/>
       <w:r>
-        <w:t xml:space="preserve"> en diferentes turnos de un mismo día, fechas de nacimiento invalidas ( gente nacida en 1902 por </w:t>
+        <w:t xml:space="preserve"> en diferentes turnos de un mismo día, fechas de nacimiento invalidas </w:t>
+      </w:r>
+      <w:proofErr w:type="gramStart"/>
+      <w:r>
+        <w:t>( gente</w:t>
+      </w:r>
+      <w:proofErr w:type="gramEnd"/>
+      <w:r>
+        <w:t xml:space="preserve"> nacida en 1902 por </w:t>
       </w:r>
       <w:proofErr w:type="spellStart"/>
       <w:r>
@@ -383,7 +391,15 @@
       </w:r>
       <w:proofErr w:type="spellEnd"/>
       <w:r>
-        <w:t xml:space="preserve"> para validarlo, ya que si inhabilitamos un turno, la descripción del mismo debería poder volver a estar disponible. Es decir, si tenemos un “turno Mañana” de 8:00 a 12:00, y lo inhabilitamos, podemos dar de alta otro “turno mañana” de 9:00 a 10:00 por ejemplo. No se permite que haya dos turnos habilitados con la misma descripción. </w:t>
+        <w:t xml:space="preserve"> para validarlo, </w:t>
+      </w:r>
+      <w:proofErr w:type="gramStart"/>
+      <w:r>
+        <w:t>ya que</w:t>
+      </w:r>
+      <w:proofErr w:type="gramEnd"/>
+      <w:r>
+        <w:t xml:space="preserve"> si inhabilitamos un turno, la descripción del mismo debería poder volver a estar disponible. Es decir, si tenemos un “turno Mañana” de 8:00 a 12:00, y lo inhabilitamos, podemos dar de alta otro “turno mañana” de 9:00 a 10:00 por ejemplo. No se permite que haya dos turnos habilitados con la misma descripción. </w:t>
       </w:r>
     </w:p>
     <w:p>
@@ -588,10 +604,18 @@
         <w:t xml:space="preserve"> inhabilita</w:t>
       </w:r>
       <w:r>
-        <w:t xml:space="preserve"> el auto o el chofer </w:t>
-      </w:r>
-      <w:r>
-        <w:t xml:space="preserve">. En el caso de que </w:t>
+        <w:t xml:space="preserve"> el auto o el </w:t>
+      </w:r>
+      <w:proofErr w:type="gramStart"/>
+      <w:r>
+        <w:t xml:space="preserve">chofer </w:t>
+      </w:r>
+      <w:r>
+        <w:t>.</w:t>
+      </w:r>
+      <w:proofErr w:type="gramEnd"/>
+      <w:r>
+        <w:t xml:space="preserve"> En el caso de que </w:t>
       </w:r>
       <w:r>
         <w:t>se vuelva a habilitar</w:t>
@@ -620,7 +644,15 @@
       </w:r>
       <w:proofErr w:type="spellEnd"/>
       <w:r>
-        <w:t xml:space="preserve"> intermedias. En caso de volver a dar de alta el turno mañana, todos los autos que estaban con algún chofer en ese turno, dejaran de estarlo, quedando </w:t>
+        <w:t xml:space="preserve"> intermedias. En caso de volver a dar de alta el turno mañana, todos los autos que estaban con algún chofer en ese </w:t>
+      </w:r>
+      <w:proofErr w:type="gramStart"/>
+      <w:r>
+        <w:t>turno,</w:t>
+      </w:r>
+      <w:proofErr w:type="gramEnd"/>
+      <w:r>
+        <w:t xml:space="preserve"> dejaran de estarlo, quedando </w:t>
       </w:r>
       <w:proofErr w:type="spellStart"/>
       <w:r>
@@ -646,6 +678,7 @@
         <w:t xml:space="preserve">Cuando se modifica un auto, si se elige cambiar el chofer y/o el </w:t>
       </w:r>
       <w:proofErr w:type="spellStart"/>
+      <w:proofErr w:type="gramStart"/>
       <w:r>
         <w:rPr>
           <w:u w:val="single"/>
@@ -653,6 +686,7 @@
         <w:t>turno,si</w:t>
       </w:r>
       <w:proofErr w:type="spellEnd"/>
+      <w:proofErr w:type="gramEnd"/>
       <w:r>
         <w:rPr>
           <w:u w:val="single"/>
@@ -706,6 +740,251 @@
           <w:u w:val="single"/>
         </w:rPr>
         <w:t>.</w:t>
+      </w:r>
+    </w:p>
+    <w:p>
+      <w:pPr>
+        <w:pStyle w:val="Prrafodelista"/>
+        <w:numPr>
+          <w:ilvl w:val="0"/>
+          <w:numId w:val="1"/>
+        </w:numPr>
+      </w:pPr>
+      <w:r>
+        <w:rPr>
+          <w:u w:val="single"/>
+        </w:rPr>
+        <w:t xml:space="preserve">La búsqueda </w:t>
+      </w:r>
+      <w:r>
+        <w:rPr>
+          <w:u w:val="single"/>
+        </w:rPr>
+        <w:t xml:space="preserve">de choferes puede traer </w:t>
+      </w:r>
+      <w:proofErr w:type="spellStart"/>
+      <w:r>
+        <w:rPr>
+          <w:u w:val="single"/>
+        </w:rPr>
+        <w:t>mas</w:t>
+      </w:r>
+      <w:proofErr w:type="spellEnd"/>
+      <w:r>
+        <w:rPr>
+          <w:u w:val="single"/>
+        </w:rPr>
+        <w:t xml:space="preserve"> de un chofer si éste está en </w:t>
+      </w:r>
+      <w:proofErr w:type="spellStart"/>
+      <w:r>
+        <w:rPr>
+          <w:u w:val="single"/>
+        </w:rPr>
+        <w:t>mas</w:t>
+      </w:r>
+      <w:proofErr w:type="spellEnd"/>
+      <w:r>
+        <w:rPr>
+          <w:u w:val="single"/>
+        </w:rPr>
+        <w:t xml:space="preserve"> de un turno. Al lado del nombre se especifica en que turno esta. Esto nos es útil para mantener la consistencia entre chofer-turno. Por ejemplo, al momento de crear una rendición y buscar el chofer, si este aparece en </w:t>
+      </w:r>
+      <w:proofErr w:type="spellStart"/>
+      <w:r>
+        <w:rPr>
+          <w:u w:val="single"/>
+        </w:rPr>
+        <w:t>mas</w:t>
+      </w:r>
+      <w:proofErr w:type="spellEnd"/>
+      <w:r>
+        <w:rPr>
+          <w:u w:val="single"/>
+        </w:rPr>
+        <w:t xml:space="preserve"> de un turno, se podrá seleccionar todo desde la misma consulta de búsqueda, y no </w:t>
+      </w:r>
+      <w:proofErr w:type="spellStart"/>
+      <w:r>
+        <w:rPr>
+          <w:u w:val="single"/>
+        </w:rPr>
+        <w:t>dara</w:t>
+      </w:r>
+      <w:proofErr w:type="spellEnd"/>
+      <w:r>
+        <w:rPr>
+          <w:u w:val="single"/>
+        </w:rPr>
+        <w:t xml:space="preserve"> lugar a equivocaciones.</w:t>
+      </w:r>
+    </w:p>
+    <w:p>
+      <w:pPr>
+        <w:pStyle w:val="Prrafodelista"/>
+        <w:rPr>
+          <w:u w:val="single"/>
+        </w:rPr>
+      </w:pPr>
+      <w:r>
+        <w:rPr>
+          <w:u w:val="single"/>
+        </w:rPr>
+        <w:t>Utilizamos “</w:t>
+      </w:r>
+      <w:proofErr w:type="spellStart"/>
+      <w:r>
+        <w:rPr>
+          <w:u w:val="single"/>
+        </w:rPr>
+        <w:t>turnoactivo</w:t>
+      </w:r>
+      <w:proofErr w:type="spellEnd"/>
+      <w:r>
+        <w:rPr>
+          <w:u w:val="single"/>
+        </w:rPr>
+        <w:t>”</w:t>
+      </w:r>
+      <w:r>
+        <w:rPr>
+          <w:u w:val="single"/>
+        </w:rPr>
+        <w:t xml:space="preserve"> para mostrar los turnos, ya que, si bien en nuestro modelo actual, </w:t>
+      </w:r>
+      <w:proofErr w:type="spellStart"/>
+      <w:r>
+        <w:rPr>
+          <w:u w:val="single"/>
+        </w:rPr>
+        <w:t>turno_id</w:t>
+      </w:r>
+      <w:proofErr w:type="spellEnd"/>
+      <w:r>
+        <w:rPr>
+          <w:u w:val="single"/>
+        </w:rPr>
+        <w:t xml:space="preserve"> y </w:t>
+      </w:r>
+      <w:proofErr w:type="spellStart"/>
+      <w:r>
+        <w:rPr>
+          <w:u w:val="single"/>
+        </w:rPr>
+        <w:t>turnoActivo</w:t>
+      </w:r>
+      <w:proofErr w:type="spellEnd"/>
+      <w:r>
+        <w:rPr>
+          <w:u w:val="single"/>
+        </w:rPr>
+        <w:t xml:space="preserve"> son iguales, al momento de hacer la migración, se supuso que el chofer </w:t>
+      </w:r>
+      <w:proofErr w:type="spellStart"/>
+      <w:r>
+        <w:rPr>
+          <w:u w:val="single"/>
+        </w:rPr>
+        <w:t>tenia</w:t>
+      </w:r>
+      <w:proofErr w:type="spellEnd"/>
+      <w:r>
+        <w:rPr>
+          <w:u w:val="single"/>
+        </w:rPr>
+        <w:t xml:space="preserve"> un solo turno activo, y este era el </w:t>
+      </w:r>
+      <w:proofErr w:type="spellStart"/>
+      <w:r>
+        <w:rPr>
+          <w:u w:val="single"/>
+        </w:rPr>
+        <w:t>ultimo</w:t>
+      </w:r>
+      <w:proofErr w:type="spellEnd"/>
+      <w:r>
+        <w:rPr>
+          <w:u w:val="single"/>
+        </w:rPr>
+        <w:t xml:space="preserve"> en el que había realizado un viaje (sino todos los choferes migrados estaban en los tres turnos y nos parecía irreal)</w:t>
+      </w:r>
+    </w:p>
+    <w:p>
+      <w:pPr>
+        <w:pStyle w:val="Prrafodelista"/>
+        <w:numPr>
+          <w:ilvl w:val="0"/>
+          <w:numId w:val="1"/>
+        </w:numPr>
+        <w:rPr>
+          <w:u w:val="single"/>
+        </w:rPr>
+      </w:pPr>
+      <w:r>
+        <w:rPr>
+          <w:u w:val="single"/>
+        </w:rPr>
+        <w:t xml:space="preserve">Al modificar el chofer de un auto, si el nuevo chofer ya </w:t>
+      </w:r>
+      <w:proofErr w:type="spellStart"/>
+      <w:r>
+        <w:rPr>
+          <w:u w:val="single"/>
+        </w:rPr>
+        <w:t>tenia</w:t>
+      </w:r>
+      <w:proofErr w:type="spellEnd"/>
+      <w:r>
+        <w:rPr>
+          <w:u w:val="single"/>
+        </w:rPr>
+        <w:t xml:space="preserve"> otro auto asociado, se lo desasocia de todos los turnos en los que estaba para el auto anterior y se lo agrega para el nuevo.</w:t>
+      </w:r>
+    </w:p>
+    <w:p>
+      <w:pPr>
+        <w:pStyle w:val="Prrafodelista"/>
+        <w:numPr>
+          <w:ilvl w:val="0"/>
+          <w:numId w:val="1"/>
+        </w:numPr>
+        <w:rPr>
+          <w:u w:val="single"/>
+        </w:rPr>
+      </w:pPr>
+      <w:r>
+        <w:rPr>
+          <w:u w:val="single"/>
+        </w:rPr>
+        <w:t xml:space="preserve">Consideramos que un auto puede ser manejado por </w:t>
+      </w:r>
+      <w:proofErr w:type="spellStart"/>
+      <w:r>
+        <w:rPr>
+          <w:u w:val="single"/>
+        </w:rPr>
+        <w:t>mas</w:t>
+      </w:r>
+      <w:proofErr w:type="spellEnd"/>
+      <w:r>
+        <w:rPr>
+          <w:u w:val="single"/>
+        </w:rPr>
+        <w:t xml:space="preserve"> de un chofer en distintos turnos, pero un chofer no puede tener </w:t>
+      </w:r>
+      <w:proofErr w:type="spellStart"/>
+      <w:r>
+        <w:rPr>
+          <w:u w:val="single"/>
+        </w:rPr>
+        <w:t>mas</w:t>
+      </w:r>
+      <w:proofErr w:type="spellEnd"/>
+      <w:r>
+        <w:rPr>
+          <w:u w:val="single"/>
+        </w:rPr>
+        <w:t xml:space="preserve"> de un auto asociado. </w:t>
       </w:r>
       <w:bookmarkStart w:id="0" w:name="_GoBack"/>
       <w:bookmarkEnd w:id="0"/>

</xml_diff>